<commit_message>
Writeup for mash figure 2 covariance matrices
</commit_message>
<xml_diff>
--- a/manuscript/Manuscript_v0.6.docx
+++ b/manuscript/Manuscript_v0.6.docx
@@ -459,13 +459,13 @@
       </w:r>
       <w:r>
         <w:rPr/>
-        <w:t>. Plant life histories vary along two main axes: a fast-slow continuum and a reproductive strategy continuum (Salguero-Gomez et al., 2016). The positions of species along these axes are likely to affect their evolutionary dynamics, and thus far, GxE in flowering has been studied only in fast growing, semelparous species and not in outbred, perennial systems which may face a broader swath of environments over their lifetimes</w:t>
+        <w:t>. Plant life histories vary along two main axes: a fast-slow continuum and a reproductive strategy continuum (Salguero-Gomez et al., 2016). The positions of species along these axes are likely to affect their evolutionary dynamics, and thus far, GxE in flowering has been studied only in fast growing, semelparous species and not in outbred, perennial systems which may face a broader swath of environments over their lifetime</w:t>
       </w:r>
       <w:bookmarkStart w:id="1" w:name="_Hlk55223384"/>
       <w:bookmarkEnd w:id="1"/>
       <w:r>
         <w:rPr/>
-        <w:t>.</w:t>
+        <w:t>s.</w:t>
       </w:r>
       <w:r>
         <w:rPr>
@@ -1049,7 +1049,10 @@
         </w:rPr>
       </w:pPr>
       <w:r>
-        <w:rPr/>
+        <w:rPr>
+          <w:i/>
+          <w:iCs/>
+        </w:rPr>
       </w:r>
     </w:p>
     <w:p>
@@ -1106,15 +1109,7 @@
       </w:r>
       <w:r>
         <w:rPr/>
-        <w:t xml:space="preserve"> specified </w:t>
-      </w:r>
-      <w:r>
-        <w:rPr/>
-        <w:t xml:space="preserve">additional </w:t>
-      </w:r>
-      <w:r>
-        <w:rPr/>
-        <w:t xml:space="preserve">hypothesis-based covariance matrices </w:t>
+        <w:t xml:space="preserve"> specified additional hypothesis-based covariance matrices </w:t>
       </w:r>
       <w:r>
         <w:rPr>
@@ -1129,15 +1124,7 @@
       </w:r>
       <w:r>
         <w:rPr/>
-        <w:t xml:space="preserve"> environmental cues in the greenup or flowering date window</w:t>
-      </w:r>
-      <w:r>
-        <w:rPr/>
-        <w:t>s</w:t>
-      </w:r>
-      <w:r>
-        <w:rPr/>
-        <w:t xml:space="preserve"> for the Midwest, Gulf, </w:t>
+        <w:t xml:space="preserve"> environmental cues in the greenup or flowering date windows for the Midwest, Gulf, </w:t>
       </w:r>
       <w:r>
         <w:rPr>
@@ -1167,15 +1154,7 @@
       </w:r>
       <w:r>
         <w:rPr/>
-        <w:t xml:space="preserve">, or covariances, on phenotypes at different gardens. Mash allows – indeed, even generates – multiple covariance matrices that particular SNP effects can load on to, </w:t>
-      </w:r>
-      <w:r>
-        <w:rPr/>
-        <w:t>and assigns mixture proportions for each SNP onto each covariance matrix using maximum likelihood</w:t>
-      </w:r>
-      <w:r>
-        <w:rPr/>
-        <w:t xml:space="preserve">. Mash </w:t>
+        <w:t xml:space="preserve">, or covariances, on phenotypes at different gardens. Mash allows – indeed, even generates – multiple covariance matrices that particular SNP effects can load on to, and assigns mixture proportions for each SNP onto each covariance matrix using maximum likelihood. Mash </w:t>
       </w:r>
       <w:r>
         <w:rPr>
@@ -1205,19 +1184,7 @@
       </w:r>
       <w:r>
         <w:rPr/>
-        <w:t xml:space="preserve">of covariance matrices </w:t>
-      </w:r>
-      <w:r>
-        <w:rPr/>
-        <w:t>in accordance to their mixture proportions</w:t>
-      </w:r>
-      <w:r>
-        <w:rPr/>
-        <w:t xml:space="preserve">. Thus, a SNP affecting flowering </w:t>
-      </w:r>
-      <w:r>
-        <w:rPr/>
-        <w:t xml:space="preserve">may </w:t>
+        <w:t xml:space="preserve">of covariance matrices in accordance to their mixture proportions. Thus, a SNP affecting flowering may </w:t>
       </w:r>
       <w:r>
         <w:rPr>
@@ -1228,11 +1195,7 @@
           <w:szCs w:val="22"/>
           <w:lang w:val="en-US" w:eastAsia="en-US" w:bidi="ar-SA"/>
         </w:rPr>
-        <w:t xml:space="preserve">have a high mixture proportion on </w:t>
-      </w:r>
-      <w:r>
-        <w:rPr/>
-        <w:t>a covariance matrix created from a specific environmental cue. In th</w:t>
+        <w:t xml:space="preserve">have a high mixture proportion, </w:t>
       </w:r>
       <w:r>
         <w:rPr>
@@ -1243,38 +1206,7 @@
           <w:szCs w:val="22"/>
           <w:lang w:val="en-US" w:eastAsia="en-US" w:bidi="ar-SA"/>
         </w:rPr>
-        <w:t>at</w:t>
-      </w:r>
-      <w:r>
-        <w:rPr/>
-        <w:t xml:space="preserve"> case, we can infer that the effect of this SNP, or variation linked to this SNP, on flowering is due to a response to that environmental cue. These user-specified and data-driven covariance matrices are an important advantage mash offers for studying patterns of GxE: the user-specified covariance matrices allow hypothesis testing of specific environmental drivers for specific SNPs, while the data-driven covariance matrices allow exploration of additional </w:t>
-      </w:r>
-      <w:r>
-        <w:rPr/>
-        <w:t>un</w:t>
-      </w:r>
-      <w:r>
-        <w:rPr/>
-        <w:t xml:space="preserve">explained patterns of covariation. </w:t>
-      </w:r>
-    </w:p>
-    <w:p>
-      <w:pPr>
-        <w:pStyle w:val="Normal"/>
-        <w:rPr/>
-      </w:pPr>
-      <w:r>
-        <w:rPr/>
-        <w:tab/>
-        <w:t xml:space="preserve">We used mash to examine GxE in greenup and flowering across eight common gardens and in three genetic subgroups: the Gulf, the Midwest, and both subpopulations, </w:t>
-      </w:r>
-      <w:r>
-        <w:rPr/>
-        <w:t>for a total of six mash runs</w:t>
-      </w:r>
-      <w:r>
-        <w:rPr/>
-        <w:t xml:space="preserve">. We used </w:t>
+        <w:t>or weight,</w:t>
       </w:r>
       <w:r>
         <w:rPr>
@@ -1285,11 +1217,11 @@
           <w:szCs w:val="22"/>
           <w:lang w:val="en-US" w:eastAsia="en-US" w:bidi="ar-SA"/>
         </w:rPr>
-        <w:t xml:space="preserve">distinct sets of </w:t>
-      </w:r>
-      <w:r>
-        <w:rPr/>
-        <w:t xml:space="preserve">user-specified covariance matrices </w:t>
+        <w:t xml:space="preserve"> on </w:t>
+      </w:r>
+      <w:r>
+        <w:rPr/>
+        <w:t>a covariance matrix created from a specific environmental cue. In th</w:t>
       </w:r>
       <w:r>
         <w:rPr>
@@ -1300,42 +1232,271 @@
           <w:szCs w:val="22"/>
           <w:lang w:val="en-US" w:eastAsia="en-US" w:bidi="ar-SA"/>
         </w:rPr>
-        <w:t xml:space="preserve">for greenup and flowering, but the same set across all three genetic subgroups. These matrices </w:t>
-      </w:r>
-      <w:r>
-        <w:rPr/>
-        <w:t xml:space="preserve">which were created from </w:t>
-      </w:r>
-      <w:r>
-        <w:rPr/>
-        <w:t>environmental</w:t>
-      </w:r>
-      <w:r>
-        <w:rPr/>
-        <w:t xml:space="preserve"> correlations </w:t>
-      </w:r>
-      <w:r>
-        <w:rPr/>
-        <w:t xml:space="preserve">during or prior to the phenological event </w:t>
-      </w:r>
-      <w:r>
-        <w:rPr/>
-        <w:t xml:space="preserve">in the Gulf, Midwest, or both subpopulations </w:t>
-      </w:r>
-      <w:r>
-        <w:rPr/>
-        <w:t>(Table X)</w:t>
-      </w:r>
-      <w:r>
-        <w:rPr/>
-        <w:t>. We first looked at the log-likelihoods of each of these six mash runs with and without our hypothesis covariance matrices. For both subpopulations, including the hypothesis covariance matrices significantly improved the model fit (greenup LR = 774 flowering LR = 2942). For the single subpopulations, the hypothesis covariance matrices improved the model fit for the Midwest for greenup and for the Gulf for flowering, but did not improve it for the other phenotype (Midwest greenup LR = 866; flowering LR =</w:t>
+        <w:t>at</w:t>
+      </w:r>
+      <w:r>
+        <w:rPr/>
+        <w:t xml:space="preserve"> case, we can infer that the effect of this SNP, or variation linked to this SNP, on flowering is due to a response to that environmental cue. These user-specified and data-driven covariance matrices are an important advantage mash offers for studying patterns of GxE: the user-specified covariance matrices allow hypothesis testing of specific environmental drivers for specific SNPs, while the data-driven covariance matrices allow exploration of additional unexplained patterns of covariation. </w:t>
+      </w:r>
+    </w:p>
+    <w:p>
+      <w:pPr>
+        <w:pStyle w:val="Normal"/>
+        <w:rPr/>
+      </w:pPr>
+      <w:r>
+        <w:rPr/>
+        <w:tab/>
+        <w:t xml:space="preserve">We used mash to examine GxE in greenup and flowering across eight common gardens and in three genetic subgroups: the Gulf, the Midwest, and both subpopulations, for a total of six mash runs. </w:t>
+      </w:r>
+      <w:r>
+        <w:rPr>
+          <w:rFonts w:eastAsia="Calibri" w:cs="" w:cstheme="minorBidi" w:eastAsiaTheme="minorHAnsi"/>
+          <w:color w:val="auto"/>
+          <w:kern w:val="0"/>
+          <w:sz w:val="22"/>
+          <w:szCs w:val="22"/>
+          <w:lang w:val="en-US" w:eastAsia="en-US" w:bidi="ar-SA"/>
+        </w:rPr>
+        <w:t xml:space="preserve"> </w:t>
+      </w:r>
+      <w:r>
+        <w:rPr>
+          <w:rFonts w:eastAsia="Calibri" w:cs="" w:cstheme="minorBidi" w:eastAsiaTheme="minorHAnsi"/>
+          <w:color w:val="auto"/>
+          <w:kern w:val="0"/>
+          <w:sz w:val="22"/>
+          <w:szCs w:val="22"/>
+          <w:lang w:val="en-US" w:eastAsia="en-US" w:bidi="ar-SA"/>
+        </w:rPr>
+        <w:t xml:space="preserve">The </w:t>
+      </w:r>
+      <w:r>
+        <w:rPr>
+          <w:rFonts w:eastAsia="Calibri" w:cs="" w:cstheme="minorBidi" w:eastAsiaTheme="minorHAnsi"/>
+          <w:color w:val="auto"/>
+          <w:kern w:val="0"/>
+          <w:sz w:val="22"/>
+          <w:szCs w:val="22"/>
+          <w:lang w:val="en-US" w:eastAsia="en-US" w:bidi="ar-SA"/>
+        </w:rPr>
+        <w:t xml:space="preserve">hypothesis-driven </w:t>
+      </w:r>
+      <w:r>
+        <w:rPr>
+          <w:rFonts w:eastAsia="Calibri" w:cs="" w:cstheme="minorBidi" w:eastAsiaTheme="minorHAnsi"/>
+          <w:color w:val="auto"/>
+          <w:kern w:val="0"/>
+          <w:sz w:val="22"/>
+          <w:szCs w:val="22"/>
+          <w:lang w:val="en-US" w:eastAsia="en-US" w:bidi="ar-SA"/>
+        </w:rPr>
+        <w:t xml:space="preserve">matrices </w:t>
+      </w:r>
+      <w:r>
+        <w:rPr/>
+        <w:t>were created from environmental correlations during or prior to the phenological event in the Gulf, Midwest, or both subpopulations (Table X). We first looked at the log-likelihoods of each of these six mash runs with and without our hypothesis-</w:t>
+      </w:r>
+      <w:r>
+        <w:rPr/>
+        <w:t>driven</w:t>
+      </w:r>
+      <w:r>
+        <w:rPr/>
+        <w:t xml:space="preserve"> matrices. For </w:t>
+      </w:r>
+      <w:r>
+        <w:rPr/>
+        <w:t xml:space="preserve">mash models </w:t>
+      </w:r>
+      <w:r>
+        <w:rPr>
+          <w:rFonts w:eastAsia="Calibri" w:cs="" w:cstheme="minorBidi" w:eastAsiaTheme="minorHAnsi"/>
+          <w:color w:val="auto"/>
+          <w:kern w:val="0"/>
+          <w:sz w:val="22"/>
+          <w:szCs w:val="22"/>
+          <w:lang w:val="en-US" w:eastAsia="en-US" w:bidi="ar-SA"/>
+        </w:rPr>
+        <w:t>with</w:t>
+      </w:r>
+      <w:r>
+        <w:rPr/>
+        <w:t xml:space="preserve"> </w:t>
+      </w:r>
+      <w:r>
+        <w:rPr/>
+        <w:t xml:space="preserve">both subpopulations, </w:t>
+      </w:r>
+      <w:r>
+        <w:rPr>
+          <w:rFonts w:eastAsia="Calibri" w:cs="" w:cstheme="minorBidi" w:eastAsiaTheme="minorHAnsi"/>
+          <w:color w:val="auto"/>
+          <w:kern w:val="0"/>
+          <w:sz w:val="22"/>
+          <w:szCs w:val="22"/>
+          <w:lang w:val="en-US" w:eastAsia="en-US" w:bidi="ar-SA"/>
+        </w:rPr>
+        <w:t>including</w:t>
+      </w:r>
+      <w:r>
+        <w:rPr/>
+        <w:t xml:space="preserve"> the hypothesis covariance matrices significantly improved the model fit (greenup LR = 774 flowering LR = 2942). For the single subpopulations, the hypothesis covariance matrices improved the model fit for the Midwest for greenup and for the Gulf for flowering, but did not improve it for the other phenotype (Midwest greenup LR = 866; flowering LR =</w:t>
       </w:r>
       <w:r>
         <w:rPr>
           <w:strike w:val="false"/>
           <w:dstrike w:val="false"/>
         </w:rPr>
-        <w:t xml:space="preserve"> 3063; Gulf greenup LR = 318; flowering LR = 1279). </w:t>
+        <w:t xml:space="preserve"> -3063; Gulf greenup LR = -318; flowering LR = 1279). </w:t>
+      </w:r>
+    </w:p>
+    <w:p>
+      <w:pPr>
+        <w:pStyle w:val="Normal"/>
+        <w:rPr/>
+      </w:pPr>
+      <w:r>
+        <w:rPr/>
+        <w:tab/>
+        <w:t xml:space="preserve">We used </w:t>
+      </w:r>
+      <w:r>
+        <w:rPr>
+          <w:rFonts w:eastAsia="Calibri" w:cs="" w:cstheme="minorBidi" w:eastAsiaTheme="minorHAnsi"/>
+          <w:color w:val="auto"/>
+          <w:kern w:val="0"/>
+          <w:sz w:val="22"/>
+          <w:szCs w:val="22"/>
+          <w:lang w:val="en-US" w:eastAsia="en-US" w:bidi="ar-SA"/>
+        </w:rPr>
+        <w:t xml:space="preserve">distinct sets of </w:t>
+      </w:r>
+      <w:r>
+        <w:rPr/>
+        <w:t xml:space="preserve">user-specified, </w:t>
+      </w:r>
+      <w:r>
+        <w:rPr/>
+        <w:t>hypothesis-driven</w:t>
+      </w:r>
+      <w:r>
+        <w:rPr/>
+        <w:t xml:space="preserve"> covariance matrices </w:t>
+      </w:r>
+      <w:r>
+        <w:rPr>
+          <w:rFonts w:eastAsia="Calibri" w:cs="" w:cstheme="minorBidi" w:eastAsiaTheme="minorHAnsi"/>
+          <w:color w:val="auto"/>
+          <w:kern w:val="0"/>
+          <w:sz w:val="22"/>
+          <w:szCs w:val="22"/>
+          <w:lang w:val="en-US" w:eastAsia="en-US" w:bidi="ar-SA"/>
+        </w:rPr>
+        <w:t xml:space="preserve">for greenup and flowering, but the same set </w:t>
+      </w:r>
+      <w:r>
+        <w:rPr>
+          <w:rFonts w:eastAsia="Calibri" w:cs="" w:cstheme="minorBidi" w:eastAsiaTheme="minorHAnsi"/>
+          <w:color w:val="auto"/>
+          <w:kern w:val="0"/>
+          <w:sz w:val="22"/>
+          <w:szCs w:val="22"/>
+          <w:lang w:val="en-US" w:eastAsia="en-US" w:bidi="ar-SA"/>
+        </w:rPr>
+        <w:t>for</w:t>
+      </w:r>
+      <w:r>
+        <w:rPr>
+          <w:rFonts w:eastAsia="Calibri" w:cs="" w:cstheme="minorBidi" w:eastAsiaTheme="minorHAnsi"/>
+          <w:color w:val="auto"/>
+          <w:kern w:val="0"/>
+          <w:sz w:val="22"/>
+          <w:szCs w:val="22"/>
+          <w:lang w:val="en-US" w:eastAsia="en-US" w:bidi="ar-SA"/>
+        </w:rPr>
+        <w:t xml:space="preserve"> all genetic subgroups. </w:t>
+      </w:r>
+      <w:r>
+        <w:rPr>
+          <w:rFonts w:eastAsia="Calibri" w:cs="" w:cstheme="minorBidi" w:eastAsiaTheme="minorHAnsi"/>
+          <w:color w:val="auto"/>
+          <w:kern w:val="0"/>
+          <w:sz w:val="22"/>
+          <w:szCs w:val="22"/>
+          <w:lang w:val="en-US" w:eastAsia="en-US" w:bidi="ar-SA"/>
+        </w:rPr>
+        <w:t xml:space="preserve">Thus, we could directly compare </w:t>
+      </w:r>
+      <w:r>
+        <w:rPr>
+          <w:rFonts w:eastAsia="Calibri" w:cs="" w:cstheme="minorBidi" w:eastAsiaTheme="minorHAnsi"/>
+          <w:color w:val="auto"/>
+          <w:kern w:val="0"/>
+          <w:sz w:val="22"/>
+          <w:szCs w:val="22"/>
+          <w:lang w:val="en-US" w:eastAsia="en-US" w:bidi="ar-SA"/>
+        </w:rPr>
+        <w:t xml:space="preserve">the total weight </w:t>
+      </w:r>
+      <w:r>
+        <w:rPr>
+          <w:rFonts w:eastAsia="Calibri" w:cs="" w:cstheme="minorBidi" w:eastAsiaTheme="minorHAnsi"/>
+          <w:color w:val="auto"/>
+          <w:kern w:val="0"/>
+          <w:sz w:val="22"/>
+          <w:szCs w:val="22"/>
+          <w:lang w:val="en-US" w:eastAsia="en-US" w:bidi="ar-SA"/>
+        </w:rPr>
+        <w:t xml:space="preserve">mash </w:t>
+      </w:r>
+      <w:r>
+        <w:rPr>
+          <w:rFonts w:eastAsia="Calibri" w:cs="" w:cstheme="minorBidi" w:eastAsiaTheme="minorHAnsi"/>
+          <w:color w:val="auto"/>
+          <w:kern w:val="0"/>
+          <w:sz w:val="22"/>
+          <w:szCs w:val="22"/>
+          <w:lang w:val="en-US" w:eastAsia="en-US" w:bidi="ar-SA"/>
+        </w:rPr>
+        <w:t>placed</w:t>
+      </w:r>
+      <w:r>
+        <w:rPr>
+          <w:rFonts w:eastAsia="Calibri" w:cs="" w:cstheme="minorBidi" w:eastAsiaTheme="minorHAnsi"/>
+          <w:color w:val="auto"/>
+          <w:kern w:val="0"/>
+          <w:sz w:val="22"/>
+          <w:szCs w:val="22"/>
+          <w:lang w:val="en-US" w:eastAsia="en-US" w:bidi="ar-SA"/>
+        </w:rPr>
+        <w:t xml:space="preserve"> on </w:t>
+      </w:r>
+      <w:r>
+        <w:rPr>
+          <w:rFonts w:eastAsia="Calibri" w:cs="" w:cstheme="minorBidi" w:eastAsiaTheme="minorHAnsi"/>
+          <w:color w:val="auto"/>
+          <w:kern w:val="0"/>
+          <w:sz w:val="22"/>
+          <w:szCs w:val="22"/>
+          <w:lang w:val="en-US" w:eastAsia="en-US" w:bidi="ar-SA"/>
+        </w:rPr>
+        <w:t>each of these</w:t>
+      </w:r>
+      <w:r>
+        <w:rPr>
+          <w:rFonts w:eastAsia="Calibri" w:cs="" w:cstheme="minorBidi" w:eastAsiaTheme="minorHAnsi"/>
+          <w:color w:val="auto"/>
+          <w:kern w:val="0"/>
+          <w:sz w:val="22"/>
+          <w:szCs w:val="22"/>
+          <w:lang w:val="en-US" w:eastAsia="en-US" w:bidi="ar-SA"/>
+        </w:rPr>
+        <w:t xml:space="preserve"> matrices between subgroups.</w:t>
+      </w:r>
+      <w:r>
+        <w:rPr/>
+        <w:t xml:space="preserve"> </w:t>
       </w:r>
       <w:r>
         <w:rPr>
@@ -1348,7 +1509,7 @@
           <w:szCs w:val="22"/>
           <w:lang w:val="en-US" w:eastAsia="en-US" w:bidi="ar-SA"/>
         </w:rPr>
-        <w:t xml:space="preserve">All three subgroups different in which hypothesized covariance matrices had large loadings (Fig 2a). For greenup for the Midwest subgroup, the temperature average in the 10 days prior to greenup had 28.6% of the mixture weight for all tested SNPs, but average temperature and cumulative GDD over 18 days </w:t>
+        <w:t>All s</w:t>
       </w:r>
       <w:r>
         <w:rPr>
@@ -1361,7 +1522,7 @@
           <w:szCs w:val="22"/>
           <w:lang w:val="en-US" w:eastAsia="en-US" w:bidi="ar-SA"/>
         </w:rPr>
-        <w:t xml:space="preserve">had nonzero mixture proportions in the Gulf and both subgroups. For flowering, the Midwest had the largest hypothesis-driven mixture proportions for cumulative GDD matrices, while the Gulf had the largest hypothesis-driven mixture proportions for daylength and daylength change matrices. </w:t>
+        <w:t>ubgroups differe</w:t>
       </w:r>
       <w:r>
         <w:rPr>
@@ -1374,7 +1535,7 @@
           <w:szCs w:val="22"/>
           <w:lang w:val="en-US" w:eastAsia="en-US" w:bidi="ar-SA"/>
         </w:rPr>
-        <w:t>Thus, we could detect SNP effects driven by distinct environmental drivers in these two genetic subpopulations.</w:t>
+        <w:t>d</w:t>
       </w:r>
       <w:r>
         <w:rPr>
@@ -1387,7 +1548,7 @@
           <w:szCs w:val="22"/>
           <w:lang w:val="en-US" w:eastAsia="en-US" w:bidi="ar-SA"/>
         </w:rPr>
-        <w:t xml:space="preserve"> Mash on both subgroups </w:t>
+        <w:t xml:space="preserve"> in which hypothesized covariance matrices had large </w:t>
       </w:r>
       <w:r>
         <w:rPr>
@@ -1400,7 +1561,7 @@
           <w:szCs w:val="22"/>
           <w:lang w:val="en-US" w:eastAsia="en-US" w:bidi="ar-SA"/>
         </w:rPr>
-        <w:t>gave large</w:t>
+        <w:t>weights</w:t>
       </w:r>
       <w:r>
         <w:rPr>
@@ -1413,7 +1574,7 @@
           <w:szCs w:val="22"/>
           <w:lang w:val="en-US" w:eastAsia="en-US" w:bidi="ar-SA"/>
         </w:rPr>
-        <w:t xml:space="preserve"> hypothesis-driven mixture proportions for daylength, daylength change, and cumulative GDD matrices, </w:t>
+        <w:t xml:space="preserve"> (Fig 2a). For greenup for the Midwest subgroup, </w:t>
       </w:r>
       <w:r>
         <w:rPr>
@@ -1426,7 +1587,7 @@
           <w:szCs w:val="22"/>
           <w:lang w:val="en-US" w:eastAsia="en-US" w:bidi="ar-SA"/>
         </w:rPr>
-        <w:t>indicating that we could detect both sets of cues in the combined population using this technique</w:t>
+        <w:t>mash placed 28.6% of the weight on the covariance matrix created by correlating the</w:t>
       </w:r>
       <w:r>
         <w:rPr>
@@ -1439,23 +1600,336 @@
           <w:szCs w:val="22"/>
           <w:lang w:val="en-US" w:eastAsia="en-US" w:bidi="ar-SA"/>
         </w:rPr>
-        <w:t xml:space="preserve">. Overall, </w:t>
-      </w:r>
-      <w:r>
-        <w:rPr/>
-        <w:t xml:space="preserve"> the hypothesized covariance matrices </w:t>
-      </w:r>
-      <w:r>
-        <w:rPr/>
-        <w:t xml:space="preserve">had larger mixture proportions </w:t>
-      </w:r>
-      <w:r>
-        <w:rPr/>
-        <w:t xml:space="preserve">for the flowering phenotypes than for the greenup phenotypes for all three genetic subgroups (Gulf: 8.4% greenup; 31.8% flowering; Midwest: 28.6% greenup, 45.1% flowering; Both: 8.5% greenup, 47.3% flowering), indicating that our hypothesized environmental drivers </w:t>
-      </w:r>
-      <w:r>
-        <w:rPr/>
-        <w:t xml:space="preserve">captured </w:t>
+        <w:t xml:space="preserve"> temperature average in the 10 days prior to greenup. </w:t>
+      </w:r>
+      <w:r>
+        <w:rPr>
+          <w:rFonts w:eastAsia="Calibri" w:cs="" w:cstheme="minorBidi" w:eastAsiaTheme="minorHAnsi"/>
+          <w:strike w:val="false"/>
+          <w:dstrike w:val="false"/>
+          <w:color w:val="auto"/>
+          <w:kern w:val="0"/>
+          <w:sz w:val="22"/>
+          <w:szCs w:val="22"/>
+          <w:lang w:val="en-US" w:eastAsia="en-US" w:bidi="ar-SA"/>
+        </w:rPr>
+        <w:t>In contrast, hypothesized matrices created by correlating</w:t>
+      </w:r>
+      <w:r>
+        <w:rPr>
+          <w:rFonts w:eastAsia="Calibri" w:cs="" w:cstheme="minorBidi" w:eastAsiaTheme="minorHAnsi"/>
+          <w:strike w:val="false"/>
+          <w:dstrike w:val="false"/>
+          <w:color w:val="auto"/>
+          <w:kern w:val="0"/>
+          <w:sz w:val="22"/>
+          <w:szCs w:val="22"/>
+          <w:lang w:val="en-US" w:eastAsia="en-US" w:bidi="ar-SA"/>
+        </w:rPr>
+        <w:t xml:space="preserve"> average temperature and cumulative GDD over 18 days had nonzero </w:t>
+      </w:r>
+      <w:r>
+        <w:rPr>
+          <w:rFonts w:eastAsia="Calibri" w:cs="" w:cstheme="minorBidi" w:eastAsiaTheme="minorHAnsi"/>
+          <w:strike w:val="false"/>
+          <w:dstrike w:val="false"/>
+          <w:color w:val="auto"/>
+          <w:kern w:val="0"/>
+          <w:sz w:val="22"/>
+          <w:szCs w:val="22"/>
+          <w:lang w:val="en-US" w:eastAsia="en-US" w:bidi="ar-SA"/>
+        </w:rPr>
+        <w:t>weights</w:t>
+      </w:r>
+      <w:r>
+        <w:rPr>
+          <w:rFonts w:eastAsia="Calibri" w:cs="" w:cstheme="minorBidi" w:eastAsiaTheme="minorHAnsi"/>
+          <w:strike w:val="false"/>
+          <w:dstrike w:val="false"/>
+          <w:color w:val="auto"/>
+          <w:kern w:val="0"/>
+          <w:sz w:val="22"/>
+          <w:szCs w:val="22"/>
+          <w:lang w:val="en-US" w:eastAsia="en-US" w:bidi="ar-SA"/>
+        </w:rPr>
+        <w:t xml:space="preserve"> in the Gulf and both subgroups. For flowering, the Midwest had the largest hypothesis-driven </w:t>
+      </w:r>
+      <w:r>
+        <w:rPr>
+          <w:rFonts w:eastAsia="Calibri" w:cs="" w:cstheme="minorBidi" w:eastAsiaTheme="minorHAnsi"/>
+          <w:strike w:val="false"/>
+          <w:dstrike w:val="false"/>
+          <w:color w:val="auto"/>
+          <w:kern w:val="0"/>
+          <w:sz w:val="22"/>
+          <w:szCs w:val="22"/>
+          <w:lang w:val="en-US" w:eastAsia="en-US" w:bidi="ar-SA"/>
+        </w:rPr>
+        <w:t>weights</w:t>
+      </w:r>
+      <w:r>
+        <w:rPr>
+          <w:rFonts w:eastAsia="Calibri" w:cs="" w:cstheme="minorBidi" w:eastAsiaTheme="minorHAnsi"/>
+          <w:strike w:val="false"/>
+          <w:dstrike w:val="false"/>
+          <w:color w:val="auto"/>
+          <w:kern w:val="0"/>
+          <w:sz w:val="22"/>
+          <w:szCs w:val="22"/>
+          <w:lang w:val="en-US" w:eastAsia="en-US" w:bidi="ar-SA"/>
+        </w:rPr>
+        <w:t xml:space="preserve"> for </w:t>
+      </w:r>
+      <w:r>
+        <w:rPr>
+          <w:rFonts w:eastAsia="Calibri" w:cs="" w:cstheme="minorBidi" w:eastAsiaTheme="minorHAnsi"/>
+          <w:strike w:val="false"/>
+          <w:dstrike w:val="false"/>
+          <w:color w:val="auto"/>
+          <w:kern w:val="0"/>
+          <w:sz w:val="22"/>
+          <w:szCs w:val="22"/>
+          <w:lang w:val="en-US" w:eastAsia="en-US" w:bidi="ar-SA"/>
+        </w:rPr>
+        <w:t>matrices correlating</w:t>
+      </w:r>
+      <w:r>
+        <w:rPr>
+          <w:rFonts w:eastAsia="Calibri" w:cs="" w:cstheme="minorBidi" w:eastAsiaTheme="minorHAnsi"/>
+          <w:strike w:val="false"/>
+          <w:dstrike w:val="false"/>
+          <w:color w:val="auto"/>
+          <w:kern w:val="0"/>
+          <w:sz w:val="22"/>
+          <w:szCs w:val="22"/>
+          <w:lang w:val="en-US" w:eastAsia="en-US" w:bidi="ar-SA"/>
+        </w:rPr>
+        <w:t xml:space="preserve"> cumulative GDD </w:t>
+      </w:r>
+      <w:r>
+        <w:rPr>
+          <w:rFonts w:eastAsia="Calibri" w:cs="" w:cstheme="minorBidi" w:eastAsiaTheme="minorHAnsi"/>
+          <w:strike w:val="false"/>
+          <w:dstrike w:val="false"/>
+          <w:color w:val="auto"/>
+          <w:kern w:val="0"/>
+          <w:sz w:val="22"/>
+          <w:szCs w:val="22"/>
+          <w:lang w:val="en-US" w:eastAsia="en-US" w:bidi="ar-SA"/>
+        </w:rPr>
+        <w:t>from greenup to flowering</w:t>
+      </w:r>
+      <w:r>
+        <w:rPr>
+          <w:rFonts w:eastAsia="Calibri" w:cs="" w:cstheme="minorBidi" w:eastAsiaTheme="minorHAnsi"/>
+          <w:strike w:val="false"/>
+          <w:dstrike w:val="false"/>
+          <w:color w:val="auto"/>
+          <w:kern w:val="0"/>
+          <w:sz w:val="22"/>
+          <w:szCs w:val="22"/>
+          <w:lang w:val="en-US" w:eastAsia="en-US" w:bidi="ar-SA"/>
+        </w:rPr>
+        <w:t xml:space="preserve">, while the Gulf had the largest hypothesis-driven </w:t>
+      </w:r>
+      <w:r>
+        <w:rPr>
+          <w:rFonts w:eastAsia="Calibri" w:cs="" w:cstheme="minorBidi" w:eastAsiaTheme="minorHAnsi"/>
+          <w:strike w:val="false"/>
+          <w:dstrike w:val="false"/>
+          <w:color w:val="auto"/>
+          <w:kern w:val="0"/>
+          <w:sz w:val="22"/>
+          <w:szCs w:val="22"/>
+          <w:lang w:val="en-US" w:eastAsia="en-US" w:bidi="ar-SA"/>
+        </w:rPr>
+        <w:t>weights</w:t>
+      </w:r>
+      <w:r>
+        <w:rPr>
+          <w:rFonts w:eastAsia="Calibri" w:cs="" w:cstheme="minorBidi" w:eastAsiaTheme="minorHAnsi"/>
+          <w:strike w:val="false"/>
+          <w:dstrike w:val="false"/>
+          <w:color w:val="auto"/>
+          <w:kern w:val="0"/>
+          <w:sz w:val="22"/>
+          <w:szCs w:val="22"/>
+          <w:lang w:val="en-US" w:eastAsia="en-US" w:bidi="ar-SA"/>
+        </w:rPr>
+        <w:t xml:space="preserve"> for </w:t>
+      </w:r>
+      <w:r>
+        <w:rPr>
+          <w:rFonts w:eastAsia="Calibri" w:cs="" w:cstheme="minorBidi" w:eastAsiaTheme="minorHAnsi"/>
+          <w:strike w:val="false"/>
+          <w:dstrike w:val="false"/>
+          <w:color w:val="auto"/>
+          <w:kern w:val="0"/>
+          <w:sz w:val="22"/>
+          <w:szCs w:val="22"/>
+          <w:lang w:val="en-US" w:eastAsia="en-US" w:bidi="ar-SA"/>
+        </w:rPr>
+        <w:t xml:space="preserve">matrices correlating </w:t>
+      </w:r>
+      <w:r>
+        <w:rPr>
+          <w:rFonts w:eastAsia="Calibri" w:cs="" w:cstheme="minorBidi" w:eastAsiaTheme="minorHAnsi"/>
+          <w:strike w:val="false"/>
+          <w:dstrike w:val="false"/>
+          <w:color w:val="auto"/>
+          <w:kern w:val="0"/>
+          <w:sz w:val="22"/>
+          <w:szCs w:val="22"/>
+          <w:lang w:val="en-US" w:eastAsia="en-US" w:bidi="ar-SA"/>
+        </w:rPr>
+        <w:t xml:space="preserve">daylength and daylength change </w:t>
+      </w:r>
+      <w:r>
+        <w:rPr>
+          <w:rFonts w:eastAsia="Calibri" w:cs="" w:cstheme="minorBidi" w:eastAsiaTheme="minorHAnsi"/>
+          <w:strike w:val="false"/>
+          <w:dstrike w:val="false"/>
+          <w:color w:val="auto"/>
+          <w:kern w:val="0"/>
+          <w:sz w:val="22"/>
+          <w:szCs w:val="22"/>
+          <w:lang w:val="en-US" w:eastAsia="en-US" w:bidi="ar-SA"/>
+        </w:rPr>
+        <w:t>at or before flowering</w:t>
+      </w:r>
+      <w:r>
+        <w:rPr>
+          <w:rFonts w:eastAsia="Calibri" w:cs="" w:cstheme="minorBidi" w:eastAsiaTheme="minorHAnsi"/>
+          <w:strike w:val="false"/>
+          <w:dstrike w:val="false"/>
+          <w:color w:val="auto"/>
+          <w:kern w:val="0"/>
+          <w:sz w:val="22"/>
+          <w:szCs w:val="22"/>
+          <w:lang w:val="en-US" w:eastAsia="en-US" w:bidi="ar-SA"/>
+        </w:rPr>
+        <w:t xml:space="preserve">. Thus, distinct environmental drivers </w:t>
+      </w:r>
+      <w:r>
+        <w:rPr>
+          <w:rFonts w:eastAsia="Calibri" w:cs="" w:cstheme="minorBidi" w:eastAsiaTheme="minorHAnsi"/>
+          <w:strike w:val="false"/>
+          <w:dstrike w:val="false"/>
+          <w:color w:val="auto"/>
+          <w:kern w:val="0"/>
+          <w:sz w:val="22"/>
+          <w:szCs w:val="22"/>
+          <w:lang w:val="en-US" w:eastAsia="en-US" w:bidi="ar-SA"/>
+        </w:rPr>
+        <w:t>were better at capturing</w:t>
+      </w:r>
+      <w:r>
+        <w:rPr>
+          <w:rFonts w:eastAsia="Calibri" w:cs="" w:cstheme="minorBidi" w:eastAsiaTheme="minorHAnsi"/>
+          <w:strike w:val="false"/>
+          <w:dstrike w:val="false"/>
+          <w:color w:val="auto"/>
+          <w:kern w:val="0"/>
+          <w:sz w:val="22"/>
+          <w:szCs w:val="22"/>
+          <w:lang w:val="en-US" w:eastAsia="en-US" w:bidi="ar-SA"/>
+        </w:rPr>
+        <w:t xml:space="preserve"> most SNP effects </w:t>
+      </w:r>
+      <w:r>
+        <w:rPr>
+          <w:rFonts w:eastAsia="Calibri" w:cs="" w:cstheme="minorBidi" w:eastAsiaTheme="minorHAnsi"/>
+          <w:strike w:val="false"/>
+          <w:dstrike w:val="false"/>
+          <w:color w:val="auto"/>
+          <w:kern w:val="0"/>
+          <w:sz w:val="22"/>
+          <w:szCs w:val="22"/>
+          <w:lang w:val="en-US" w:eastAsia="en-US" w:bidi="ar-SA"/>
+        </w:rPr>
+        <w:t xml:space="preserve">in these two genetic subpopulations. Mash on both subgroups gave large hypothesis-driven </w:t>
+      </w:r>
+      <w:r>
+        <w:rPr>
+          <w:rFonts w:eastAsia="Calibri" w:cs="" w:cstheme="minorBidi" w:eastAsiaTheme="minorHAnsi"/>
+          <w:strike w:val="false"/>
+          <w:dstrike w:val="false"/>
+          <w:color w:val="auto"/>
+          <w:kern w:val="0"/>
+          <w:sz w:val="22"/>
+          <w:szCs w:val="22"/>
+          <w:lang w:val="en-US" w:eastAsia="en-US" w:bidi="ar-SA"/>
+        </w:rPr>
+        <w:t>weights</w:t>
+      </w:r>
+      <w:r>
+        <w:rPr>
+          <w:rFonts w:eastAsia="Calibri" w:cs="" w:cstheme="minorBidi" w:eastAsiaTheme="minorHAnsi"/>
+          <w:strike w:val="false"/>
+          <w:dstrike w:val="false"/>
+          <w:color w:val="auto"/>
+          <w:kern w:val="0"/>
+          <w:sz w:val="22"/>
+          <w:szCs w:val="22"/>
+          <w:lang w:val="en-US" w:eastAsia="en-US" w:bidi="ar-SA"/>
+        </w:rPr>
+        <w:t xml:space="preserve"> for </w:t>
+      </w:r>
+      <w:r>
+        <w:rPr>
+          <w:rFonts w:eastAsia="Calibri" w:cs="" w:cstheme="minorBidi" w:eastAsiaTheme="minorHAnsi"/>
+          <w:strike w:val="false"/>
+          <w:dstrike w:val="false"/>
+          <w:color w:val="auto"/>
+          <w:kern w:val="0"/>
+          <w:sz w:val="22"/>
+          <w:szCs w:val="22"/>
+          <w:lang w:val="en-US" w:eastAsia="en-US" w:bidi="ar-SA"/>
+        </w:rPr>
+        <w:t>all three of these matrices</w:t>
+      </w:r>
+      <w:r>
+        <w:rPr>
+          <w:rFonts w:eastAsia="Calibri" w:cs="" w:cstheme="minorBidi" w:eastAsiaTheme="minorHAnsi"/>
+          <w:strike w:val="false"/>
+          <w:dstrike w:val="false"/>
+          <w:color w:val="auto"/>
+          <w:kern w:val="0"/>
+          <w:sz w:val="22"/>
+          <w:szCs w:val="22"/>
+          <w:lang w:val="en-US" w:eastAsia="en-US" w:bidi="ar-SA"/>
+        </w:rPr>
+        <w:t xml:space="preserve">, indicating that </w:t>
+      </w:r>
+      <w:r>
+        <w:rPr>
+          <w:rFonts w:eastAsia="Calibri" w:cs="" w:cstheme="minorBidi" w:eastAsiaTheme="minorHAnsi"/>
+          <w:strike w:val="false"/>
+          <w:dstrike w:val="false"/>
+          <w:color w:val="auto"/>
+          <w:kern w:val="0"/>
+          <w:sz w:val="22"/>
+          <w:szCs w:val="22"/>
+          <w:lang w:val="en-US" w:eastAsia="en-US" w:bidi="ar-SA"/>
+        </w:rPr>
+        <w:t>mash</w:t>
+      </w:r>
+      <w:r>
+        <w:rPr>
+          <w:rFonts w:eastAsia="Calibri" w:cs="" w:cstheme="minorBidi" w:eastAsiaTheme="minorHAnsi"/>
+          <w:strike w:val="false"/>
+          <w:dstrike w:val="false"/>
+          <w:color w:val="auto"/>
+          <w:kern w:val="0"/>
+          <w:sz w:val="22"/>
+          <w:szCs w:val="22"/>
+          <w:lang w:val="en-US" w:eastAsia="en-US" w:bidi="ar-SA"/>
+        </w:rPr>
+        <w:t xml:space="preserve"> could detect both sets of cues in the combined population. Overall, </w:t>
+      </w:r>
+      <w:r>
+        <w:rPr/>
+        <w:t xml:space="preserve">the hypothesized covariance matrices had larger </w:t>
       </w:r>
       <w:r>
         <w:rPr>
@@ -1466,15 +1940,27 @@
           <w:szCs w:val="22"/>
           <w:lang w:val="en-US" w:eastAsia="en-US" w:bidi="ar-SA"/>
         </w:rPr>
-        <w:t>more</w:t>
-      </w:r>
-      <w:r>
-        <w:rPr/>
-        <w:t xml:space="preserve"> variation in SNP effects </w:t>
-      </w:r>
-      <w:r>
-        <w:rPr/>
-        <w:t xml:space="preserve">for flowering </w:t>
+        <w:t>weight</w:t>
+      </w:r>
+      <w:r>
+        <w:rPr/>
+        <w:t xml:space="preserve">s for the flowering phenotypes than </w:t>
+      </w:r>
+      <w:r>
+        <w:rPr/>
+        <w:t xml:space="preserve">the hypothesized matrices did </w:t>
+      </w:r>
+      <w:r>
+        <w:rPr/>
+        <w:t xml:space="preserve">for the greenup phenotypes, for all three genetic subgroups (Gulf: 8.4% greenup; 31.8% flowering; Midwest: 28.6% greenup, 45.1% flowering; Both: 8.5% greenup, 47.3% flowering). </w:t>
+      </w:r>
+      <w:r>
+        <w:rPr/>
+        <w:t>This indicated</w:t>
+      </w:r>
+      <w:r>
+        <w:rPr/>
+        <w:t xml:space="preserve"> that our hypothesized environmental drivers captured </w:t>
       </w:r>
       <w:r>
         <w:rPr>
@@ -1485,49 +1971,11 @@
           <w:szCs w:val="22"/>
           <w:lang w:val="en-US" w:eastAsia="en-US" w:bidi="ar-SA"/>
         </w:rPr>
-        <w:t xml:space="preserve">than they did </w:t>
-      </w:r>
-      <w:r>
-        <w:rPr/>
-        <w:t xml:space="preserve">for greenup </w:t>
-      </w:r>
-      <w:r>
-        <w:rPr/>
-        <w:t>(Fig 2b)</w:t>
-      </w:r>
-      <w:r>
-        <w:rPr/>
-        <w:t xml:space="preserve">. </w:t>
-      </w:r>
-    </w:p>
-    <w:p>
-      <w:pPr>
-        <w:pStyle w:val="Normal"/>
-        <w:rPr>
-          <w:b/>
-          <w:b/>
-          <w:bCs/>
-        </w:rPr>
-      </w:pPr>
-      <w:r>
-        <w:rPr/>
-      </w:r>
-    </w:p>
-    <w:p>
-      <w:pPr>
-        <w:pStyle w:val="Normal"/>
-        <w:rPr/>
-      </w:pPr>
-      <w:r>
-        <w:rPr>
-          <w:b/>
-          <w:bCs/>
-        </w:rPr>
-        <w:t>Figure 2.</w:t>
-      </w:r>
-      <w:r>
-        <w:rPr/>
-        <w:t xml:space="preserve"> </w:t>
+        <w:t>more</w:t>
+      </w:r>
+      <w:r>
+        <w:rPr/>
+        <w:t xml:space="preserve"> variation in SNP effects for flowering </w:t>
       </w:r>
       <w:r>
         <w:rPr>
@@ -1538,7 +1986,37 @@
           <w:szCs w:val="22"/>
           <w:lang w:val="en-US" w:eastAsia="en-US" w:bidi="ar-SA"/>
         </w:rPr>
-        <w:t xml:space="preserve">Total posterior weight on each covariance matrix type specified in the six mash models. Hypothesized covariance matrices (green) were created from environment-specific correlations across eight common gardens, and are described in Table X. Data-driven matrices (teal) are specific to each mash model, and canonical matrices (purple) </w:t>
+        <w:t xml:space="preserve">than they did </w:t>
+      </w:r>
+      <w:r>
+        <w:rPr/>
+        <w:t xml:space="preserve">for greenup (Fig 2b). </w:t>
+      </w:r>
+    </w:p>
+    <w:p>
+      <w:pPr>
+        <w:pStyle w:val="Normal"/>
+        <w:rPr/>
+      </w:pPr>
+      <w:r>
+        <w:rPr/>
+      </w:r>
+    </w:p>
+    <w:p>
+      <w:pPr>
+        <w:pStyle w:val="Normal"/>
+        <w:rPr/>
+      </w:pPr>
+      <w:r>
+        <w:rPr>
+          <w:b/>
+          <w:bCs/>
+        </w:rPr>
+        <w:t>Figure 2.</w:t>
+      </w:r>
+      <w:r>
+        <w:rPr/>
+        <w:t xml:space="preserve"> </w:t>
       </w:r>
       <w:r>
         <w:rPr>
@@ -1549,7 +2027,7 @@
           <w:szCs w:val="22"/>
           <w:lang w:val="en-US" w:eastAsia="en-US" w:bidi="ar-SA"/>
         </w:rPr>
-        <w:t xml:space="preserve">have simple interpretations, such as equal effects across all common gardens, or effects specific to a single common garden. </w:t>
+        <w:t xml:space="preserve">Total posterior weight </w:t>
       </w:r>
       <w:r>
         <w:rPr>
@@ -1560,7 +2038,7 @@
           <w:szCs w:val="22"/>
           <w:lang w:val="en-US" w:eastAsia="en-US" w:bidi="ar-SA"/>
         </w:rPr>
-        <w:t xml:space="preserve"> </w:t>
+        <w:t>placed</w:t>
       </w:r>
       <w:r>
         <w:rPr>
@@ -1571,27 +2049,21 @@
           <w:szCs w:val="22"/>
           <w:lang w:val="en-US" w:eastAsia="en-US" w:bidi="ar-SA"/>
         </w:rPr>
-        <w:t xml:space="preserve">Covariance matrices included in mash that had zero posterior weight in all three genetic subgroups are not shown. </w:t>
-      </w:r>
-    </w:p>
-    <w:p>
-      <w:pPr>
-        <w:pStyle w:val="Normal"/>
-        <w:rPr/>
-      </w:pPr>
+        <w:t xml:space="preserve"> on each covariance matrix type specified in the six mash models. Hypothesized covariance matrices (green) were created from environment-specific correlations across </w:t>
+      </w:r>
       <w:r>
         <w:drawing>
-          <wp:anchor behindDoc="0" distT="0" distB="0" distL="0" distR="0" simplePos="0" locked="0" layoutInCell="0" allowOverlap="1" relativeHeight="6">
+          <wp:anchor behindDoc="0" distT="0" distB="0" distL="0" distR="0" simplePos="0" locked="0" layoutInCell="0" allowOverlap="1" relativeHeight="5">
             <wp:simplePos x="0" y="0"/>
             <wp:positionH relativeFrom="column">
-              <wp:posOffset>-635</wp:posOffset>
+              <wp:posOffset>-8890</wp:posOffset>
             </wp:positionH>
             <wp:positionV relativeFrom="paragraph">
-              <wp:posOffset>-107950</wp:posOffset>
+              <wp:posOffset>741680</wp:posOffset>
             </wp:positionV>
-            <wp:extent cx="4535170" cy="5182870"/>
+            <wp:extent cx="4751070" cy="5429885"/>
             <wp:effectExtent l="0" t="0" r="0" b="0"/>
-            <wp:wrapTopAndBottom/>
+            <wp:wrapSquare wrapText="largest"/>
             <wp:docPr id="2" name="Image1" descr=""/>
             <wp:cNvGraphicFramePr>
               <a:graphicFrameLocks xmlns:a="http://schemas.openxmlformats.org/drawingml/2006/main" noChangeAspect="1"/>
@@ -1614,7 +2086,7 @@
                   <pic:spPr bwMode="auto">
                     <a:xfrm>
                       <a:off x="0" y="0"/>
-                      <a:ext cx="4535170" cy="5182870"/>
+                      <a:ext cx="4751070" cy="5429885"/>
                     </a:xfrm>
                     <a:prstGeom prst="rect">
                       <a:avLst/>
@@ -1627,14 +2099,6 @@
         </w:drawing>
       </w:r>
       <w:r>
-        <w:rPr/>
-        <w:tab/>
-      </w:r>
-      <w:r>
-        <w:rPr/>
-        <w:t xml:space="preserve">We were particularly interested in the linked effects </w:t>
-      </w:r>
-      <w:r>
         <w:rPr>
           <w:rFonts w:eastAsia="Calibri" w:cs="" w:cstheme="minorBidi" w:eastAsiaTheme="minorHAnsi"/>
           <w:color w:val="auto"/>
@@ -1643,15 +2107,165 @@
           <w:szCs w:val="22"/>
           <w:lang w:val="en-US" w:eastAsia="en-US" w:bidi="ar-SA"/>
         </w:rPr>
+        <w:t>e</w:t>
+      </w:r>
+      <w:r>
+        <w:rPr>
+          <w:rFonts w:eastAsia="Calibri" w:cs="" w:cstheme="minorBidi" w:eastAsiaTheme="minorHAnsi"/>
+          <w:color w:val="auto"/>
+          <w:kern w:val="0"/>
+          <w:sz w:val="22"/>
+          <w:szCs w:val="22"/>
+          <w:lang w:val="en-US" w:eastAsia="en-US" w:bidi="ar-SA"/>
+        </w:rPr>
+        <w:t xml:space="preserve">ight common gardens, and are described in Table X. Data-driven matrices (teal) are specific to each mash model, and canonical matrices (purple) have simple interpretations, such as equal effects across all common gardens, or effects specific to a single common garden.  Covariance matrices included in mash that had zero posterior weight in all three genetic subgroups are not shown. </w:t>
+      </w:r>
+      <w:r>
+        <w:rPr/>
+        <w:tab/>
+      </w:r>
+    </w:p>
+    <w:p>
+      <w:pPr>
+        <w:pStyle w:val="Normal"/>
+        <w:rPr/>
+      </w:pPr>
+      <w:r>
+        <w:rPr/>
+      </w:r>
+    </w:p>
+    <w:p>
+      <w:pPr>
+        <w:pStyle w:val="Normal"/>
+        <w:rPr/>
+      </w:pPr>
+      <w:r>
+        <w:rPr/>
+      </w:r>
+    </w:p>
+    <w:p>
+      <w:pPr>
+        <w:pStyle w:val="Normal"/>
+        <w:rPr/>
+      </w:pPr>
+      <w:r>
+        <w:rPr/>
+      </w:r>
+    </w:p>
+    <w:p>
+      <w:pPr>
+        <w:pStyle w:val="Normal"/>
+        <w:rPr/>
+      </w:pPr>
+      <w:r>
+        <w:rPr/>
+      </w:r>
+    </w:p>
+    <w:p>
+      <w:pPr>
+        <w:pStyle w:val="Normal"/>
+        <w:rPr/>
+      </w:pPr>
+      <w:r>
+        <w:rPr/>
+      </w:r>
+    </w:p>
+    <w:p>
+      <w:pPr>
+        <w:pStyle w:val="Normal"/>
+        <w:rPr/>
+      </w:pPr>
+      <w:r>
+        <w:rPr/>
+      </w:r>
+    </w:p>
+    <w:p>
+      <w:pPr>
+        <w:pStyle w:val="Normal"/>
+        <w:rPr/>
+      </w:pPr>
+      <w:r>
+        <w:rPr/>
+      </w:r>
+    </w:p>
+    <w:p>
+      <w:pPr>
+        <w:pStyle w:val="Normal"/>
+        <w:rPr/>
+      </w:pPr>
+      <w:r>
+        <w:rPr/>
+      </w:r>
+    </w:p>
+    <w:p>
+      <w:pPr>
+        <w:pStyle w:val="Normal"/>
+        <w:rPr/>
+      </w:pPr>
+      <w:r>
+        <w:rPr/>
+      </w:r>
+    </w:p>
+    <w:p>
+      <w:pPr>
+        <w:pStyle w:val="Normal"/>
+        <w:rPr/>
+      </w:pPr>
+      <w:r>
+        <w:rPr/>
+      </w:r>
+    </w:p>
+    <w:p>
+      <w:pPr>
+        <w:pStyle w:val="Normal"/>
+        <w:rPr/>
+      </w:pPr>
+      <w:r>
+        <w:rPr/>
+      </w:r>
+    </w:p>
+    <w:p>
+      <w:pPr>
+        <w:pStyle w:val="Normal"/>
+        <w:rPr/>
+      </w:pPr>
+      <w:r>
+        <w:rPr/>
+      </w:r>
+    </w:p>
+    <w:p>
+      <w:pPr>
+        <w:pStyle w:val="Normal"/>
+        <w:rPr/>
+      </w:pPr>
+      <w:r>
+        <w:rPr/>
+        <w:tab/>
+        <w:t xml:space="preserve">We were particularly interested in the linked effects </w:t>
+      </w:r>
+      <w:r>
+        <w:rPr>
+          <w:rFonts w:eastAsia="Calibri" w:cs="" w:cstheme="minorBidi" w:eastAsiaTheme="minorHAnsi"/>
+          <w:color w:val="auto"/>
+          <w:kern w:val="0"/>
+          <w:sz w:val="22"/>
+          <w:szCs w:val="22"/>
+          <w:lang w:val="en-US" w:eastAsia="en-US" w:bidi="ar-SA"/>
+        </w:rPr>
         <w:t xml:space="preserve">for </w:t>
       </w:r>
       <w:r>
         <w:rPr/>
-        <w:t xml:space="preserve">SNPs with significant non-zero effects (large Bayes factors) and moderate posterior weights on one or more hypothesized covariance matrix. </w:t>
-      </w:r>
-      <w:r>
-        <w:rPr/>
-        <w:t xml:space="preserve">These cases represent small genomic intervals with a phenotypic effect and a correlated environmental driver. Following our previous work, we considered SNPs with a log10-transformed Bayes Factor &gt; 2 as having decisive evidence in favor of non-zero phenotypic effects. We considered SNPs with at least 10% of their posterior weight on a hypothesized covariance matrix. </w:t>
+        <w:t xml:space="preserve">SNPs with significant non-zero effects (large Bayes factors) and moderate posterior weights on one or more hypothesized covariance matrix. These cases represent small genomic intervals with a phenotypic effect and a correlated environmental driver. Following our previous work, we considered SNPs with a log10-transformed Bayes Factor &gt; 2 as having decisive evidence in favor of non-zero phenotypic effects. We considered SNPs with at least 10% of their posterior weight on a hypothesized covariance matrix. </w:t>
+      </w:r>
+    </w:p>
+    <w:p>
+      <w:pPr>
+        <w:pStyle w:val="Normal"/>
+        <w:rPr/>
+      </w:pPr>
+      <w:r>
+        <w:rPr/>
       </w:r>
     </w:p>
     <w:p>
@@ -3001,16 +3615,16 @@
       <w:r>
         <w:rPr/>
       </w:r>
+      <w:commentRangeEnd w:id="10"/>
+      <w:r>
+        <w:commentReference w:id="10"/>
+      </w:r>
+      <w:r>
+        <w:rPr/>
+      </w:r>
       <w:commentRangeEnd w:id="9"/>
       <w:r>
         <w:commentReference w:id="9"/>
-      </w:r>
-      <w:r>
-        <w:rPr/>
-      </w:r>
-      <w:commentRangeEnd w:id="10"/>
-      <w:r>
-        <w:commentReference w:id="10"/>
       </w:r>
       <w:r>
         <w:rPr/>
@@ -3905,7 +4519,9 @@
         </w:rPr>
       </w:pPr>
       <w:r>
-        <w:rPr/>
+        <w:rPr>
+          <w:rFonts w:eastAsia="Arial Unicode MS"/>
+        </w:rPr>
       </w:r>
     </w:p>
     <w:p>
@@ -3944,19 +4560,7 @@
         <w:rPr>
           <w:rFonts w:eastAsia="Arial Unicode MS"/>
         </w:rPr>
-        <w:t xml:space="preserve">We used covariance matrices based on correlations in all three genetic subgroups as hypothesis matrices in mash on each subgroup. If these covariance matrices did not capture patterns in SNP effects, there would be little loading of SNPs onto these matrices, and thus little to no change in the mash model. </w:t>
-      </w:r>
-      <w:r>
-        <w:rPr>
-          <w:rFonts w:eastAsia="Arial Unicode MS"/>
-        </w:rPr>
-        <w:t xml:space="preserve">However, SNPs with large Bayes factors, which summarize the overall significance of a non-zero effect, which had high mixture proportions on particular environmental covariance matrices, were good candidates for environmentally-driven SNP effects. </w:t>
-      </w:r>
-      <w:r>
-        <w:rPr>
-          <w:rFonts w:eastAsia="Arial Unicode MS"/>
-        </w:rPr>
-        <w:t>Thus, these matrices allowed us to capture possible population-specific environmental drivers in all three genetic subgroups.</w:t>
+        <w:t>We used covariance matrices based on correlations in all three genetic subgroups as hypothesis matrices in mash on each subgroup. If these covariance matrices did not capture patterns in SNP effects, there would be little loading of SNPs onto these matrices, and thus little to no change in the mash model. However, SNPs with large Bayes factors, which summarize the overall significance of a non-zero effect, which had high mixture proportions on particular environmental covariance matrices, were good candidates for environmentally-driven SNP effects. Thus, these matrices allowed us to capture possible population-specific environmental drivers in all three genetic subgroups.</w:t>
       </w:r>
     </w:p>
     <w:p>
@@ -5072,7 +5676,7 @@
       </w:r>
     </w:p>
   </w:comment>
-  <w:comment w:id="9" w:author="Juenger, Thomas E" w:date="2020-10-12T14:58:00Z" w:initials="JTE">
+  <w:comment w:id="10" w:author="Juenger, Thomas E" w:date="2020-10-12T14:58:00Z" w:initials="JTE">
     <w:p>
       <w:r>
         <w:rPr>
@@ -5085,7 +5689,7 @@
       </w:r>
     </w:p>
   </w:comment>
-  <w:comment w:id="10" w:author="Juenger, Thomas E" w:date="2020-10-12T16:59:00Z" w:initials="JTE">
+  <w:comment w:id="9" w:author="Juenger, Thomas E" w:date="2020-10-12T16:59:00Z" w:initials="JTE">
     <w:p>
       <w:r>
         <w:rPr>
@@ -5229,7 +5833,7 @@
         <w:docPartGallery w:val="Page Numbers (Bottom of Page)"/>
         <w:docPartUnique w:val="true"/>
       </w:docPartObj>
-      <w:id w:val="688543108"/>
+      <w:id w:val="1110443917"/>
     </w:sdtPr>
     <w:sdtContent>
       <w:p>
@@ -5252,7 +5856,7 @@
         </w:r>
         <w:r>
           <w:rPr/>
-          <w:t>21</w:t>
+          <w:t>8</w:t>
         </w:r>
         <w:r>
           <w:rPr/>

</xml_diff>

<commit_message>
Edit manuscript to add cov matrix examples to Figure 2
</commit_message>
<xml_diff>
--- a/manuscript/Manuscript_v0.6.docx
+++ b/manuscript/Manuscript_v0.6.docx
@@ -459,13 +459,13 @@
       </w:r>
       <w:r>
         <w:rPr/>
-        <w:t>. Plant life histories vary along two main axes: a fast-slow continuum and a reproductive strategy continuum (Salguero-Gomez et al., 2016). The positions of species along these axes are likely to affect their evolutionary dynamics, and thus far, GxE in flowering has been studied only in fast growing, semelparous species and not in outbred, perennial systems which may face a broader swath of environments over their lifetime</w:t>
+        <w:t>. Plant life histories vary along two main axes: a fast-slow continuum and a reproductive strategy continuum (Salguero-Gomez et al., 2016). The positions of species along these axes are likely to affect their evolutionary dynamics, and thus far, GxE in flowering has been studied only in fast growing, semelparous species and not in outbred, perennial systems which may face a broader swath of environments over their lifetim</w:t>
       </w:r>
       <w:bookmarkStart w:id="1" w:name="_Hlk55223384"/>
       <w:bookmarkEnd w:id="1"/>
       <w:r>
         <w:rPr/>
-        <w:t>s.</w:t>
+        <w:t>es.</w:t>
       </w:r>
       <w:r>
         <w:rPr>
@@ -1109,7 +1109,7 @@
       </w:r>
       <w:r>
         <w:rPr/>
-        <w:t xml:space="preserve"> specified additional hypothesis-based covariance matrices </w:t>
+        <w:t xml:space="preserve"> </w:t>
       </w:r>
       <w:r>
         <w:rPr>
@@ -1120,11 +1120,15 @@
           <w:szCs w:val="22"/>
           <w:lang w:val="en-US" w:eastAsia="en-US" w:bidi="ar-SA"/>
         </w:rPr>
-        <w:t>derived from correlations in</w:t>
-      </w:r>
-      <w:r>
-        <w:rPr/>
-        <w:t xml:space="preserve"> environmental cues in the greenup or flowering date windows for the Midwest, Gulf, </w:t>
+        <w:t>generated</w:t>
+      </w:r>
+      <w:r>
+        <w:rPr/>
+        <w:t xml:space="preserve"> ‘</w:t>
+      </w:r>
+      <w:r>
+        <w:rPr/>
+        <w:t xml:space="preserve">hypothesis-based’ covariance matrices </w:t>
       </w:r>
       <w:r>
         <w:rPr>
@@ -1135,11 +1139,11 @@
           <w:szCs w:val="22"/>
           <w:lang w:val="en-US" w:eastAsia="en-US" w:bidi="ar-SA"/>
         </w:rPr>
-        <w:t>or</w:t>
-      </w:r>
-      <w:r>
-        <w:rPr/>
-        <w:t xml:space="preserve"> both subpopulations. Just as different genetic subpopulations can have different genetic covariances between phenotypes at different gardens (Figure 1B), distinct SNPs can have different </w:t>
+        <w:t>derived from correlations in</w:t>
+      </w:r>
+      <w:r>
+        <w:rPr/>
+        <w:t xml:space="preserve"> environmental cues in the greenup or flowering date windows for the Midwest, Gulf, </w:t>
       </w:r>
       <w:r>
         <w:rPr>
@@ -1150,11 +1154,23 @@
           <w:szCs w:val="22"/>
           <w:lang w:val="en-US" w:eastAsia="en-US" w:bidi="ar-SA"/>
         </w:rPr>
-        <w:t>effect patterns</w:t>
-      </w:r>
-      <w:r>
-        <w:rPr/>
-        <w:t xml:space="preserve">, or covariances, on phenotypes at different gardens. Mash allows – indeed, even generates – multiple covariance matrices that particular SNP effects can load on to, and assigns mixture proportions for each SNP onto each covariance matrix using maximum likelihood. Mash </w:t>
+        <w:t>or</w:t>
+      </w:r>
+      <w:r>
+        <w:rPr/>
+        <w:t xml:space="preserve"> both subpopulations </w:t>
+      </w:r>
+      <w:r>
+        <w:rPr/>
+        <w:t>(Table X)</w:t>
+      </w:r>
+      <w:r>
+        <w:rPr/>
+        <w:t xml:space="preserve">. </w:t>
+      </w:r>
+      <w:r>
+        <w:rPr/>
+        <w:t xml:space="preserve">To create these covariance matrices, we used the </w:t>
       </w:r>
       <w:r>
         <w:rPr>
@@ -1165,11 +1181,7 @@
           <w:szCs w:val="22"/>
           <w:lang w:val="en-US" w:eastAsia="en-US" w:bidi="ar-SA"/>
         </w:rPr>
-        <w:t>then uses Bayes’ theorem to shrink effects</w:t>
-      </w:r>
-      <w:r>
-        <w:rPr/>
-        <w:t xml:space="preserve"> for each SNP towards </w:t>
+        <w:t xml:space="preserve">same set of phenotypes defined as functions of environmental cues as previously, and determined the correlation of genotypes </w:t>
       </w:r>
       <w:r>
         <w:rPr>
@@ -1180,11 +1192,7 @@
           <w:szCs w:val="22"/>
           <w:lang w:val="en-US" w:eastAsia="en-US" w:bidi="ar-SA"/>
         </w:rPr>
-        <w:t xml:space="preserve">the set </w:t>
-      </w:r>
-      <w:r>
-        <w:rPr/>
-        <w:t xml:space="preserve">of covariance matrices in accordance to their mixture proportions. Thus, a SNP affecting flowering may </w:t>
+        <w:t>for these phenotypes</w:t>
       </w:r>
       <w:r>
         <w:rPr>
@@ -1195,7 +1203,7 @@
           <w:szCs w:val="22"/>
           <w:lang w:val="en-US" w:eastAsia="en-US" w:bidi="ar-SA"/>
         </w:rPr>
-        <w:t xml:space="preserve">have a high mixture proportion, </w:t>
+        <w:t xml:space="preserve"> </w:t>
       </w:r>
       <w:r>
         <w:rPr>
@@ -1206,7 +1214,7 @@
           <w:szCs w:val="22"/>
           <w:lang w:val="en-US" w:eastAsia="en-US" w:bidi="ar-SA"/>
         </w:rPr>
-        <w:t>or weight,</w:t>
+        <w:t>across our common</w:t>
       </w:r>
       <w:r>
         <w:rPr>
@@ -1217,11 +1225,7 @@
           <w:szCs w:val="22"/>
           <w:lang w:val="en-US" w:eastAsia="en-US" w:bidi="ar-SA"/>
         </w:rPr>
-        <w:t xml:space="preserve"> on </w:t>
-      </w:r>
-      <w:r>
-        <w:rPr/>
-        <w:t>a covariance matrix created from a specific environmental cue. In th</w:t>
+        <w:t xml:space="preserve"> gardens. </w:t>
       </w:r>
       <w:r>
         <w:rPr>
@@ -1232,22 +1236,7 @@
           <w:szCs w:val="22"/>
           <w:lang w:val="en-US" w:eastAsia="en-US" w:bidi="ar-SA"/>
         </w:rPr>
-        <w:t>at</w:t>
-      </w:r>
-      <w:r>
-        <w:rPr/>
-        <w:t xml:space="preserve"> case, we can infer that the effect of this SNP, or variation linked to this SNP, on flowering is due to a response to that environmental cue. These user-specified and data-driven covariance matrices are an important advantage mash offers for studying patterns of GxE: the user-specified covariance matrices allow hypothesis testing of specific environmental drivers for specific SNPs, while the data-driven covariance matrices allow exploration of additional unexplained patterns of covariation. </w:t>
-      </w:r>
-    </w:p>
-    <w:p>
-      <w:pPr>
-        <w:pStyle w:val="Normal"/>
-        <w:rPr/>
-      </w:pPr>
-      <w:r>
-        <w:rPr/>
-        <w:tab/>
-        <w:t xml:space="preserve">We used mash to examine GxE in greenup and flowering across eight common gardens and in three genetic subgroups: the Gulf, the Midwest, and both subpopulations, for a total of six mash runs. </w:t>
+        <w:t>These covariance matrices differed substantially by the function of environmental cue chosen and by the subgroup of genotypes for which they were calculated (Figure 2A,</w:t>
       </w:r>
       <w:r>
         <w:rPr>
@@ -1258,7 +1247,7 @@
           <w:szCs w:val="22"/>
           <w:lang w:val="en-US" w:eastAsia="en-US" w:bidi="ar-SA"/>
         </w:rPr>
-        <w:t xml:space="preserve"> </w:t>
+        <w:t>D</w:t>
       </w:r>
       <w:r>
         <w:rPr>
@@ -1269,8 +1258,14 @@
           <w:szCs w:val="22"/>
           <w:lang w:val="en-US" w:eastAsia="en-US" w:bidi="ar-SA"/>
         </w:rPr>
-        <w:t xml:space="preserve">The </w:t>
-      </w:r>
+        <w:t>).</w:t>
+      </w:r>
+    </w:p>
+    <w:p>
+      <w:pPr>
+        <w:pStyle w:val="Normal"/>
+        <w:rPr/>
+      </w:pPr>
       <w:r>
         <w:rPr>
           <w:rFonts w:eastAsia="Calibri" w:cs="" w:cstheme="minorBidi" w:eastAsiaTheme="minorHAnsi"/>
@@ -1280,7 +1275,11 @@
           <w:szCs w:val="22"/>
           <w:lang w:val="en-US" w:eastAsia="en-US" w:bidi="ar-SA"/>
         </w:rPr>
-        <w:t xml:space="preserve">hypothesis-driven </w:t>
+        <w:tab/>
+      </w:r>
+      <w:r>
+        <w:rPr/>
+        <w:t xml:space="preserve">Just as different genetic subpopulations can have different genetic covariances between phenotypes at different gardens (Figure 1B), SNPs can have different </w:t>
       </w:r>
       <w:r>
         <w:rPr>
@@ -1291,23 +1290,27 @@
           <w:szCs w:val="22"/>
           <w:lang w:val="en-US" w:eastAsia="en-US" w:bidi="ar-SA"/>
         </w:rPr>
-        <w:t xml:space="preserve">matrices </w:t>
-      </w:r>
-      <w:r>
-        <w:rPr/>
-        <w:t>were created from environmental correlations during or prior to the phenological event in the Gulf, Midwest, or both subpopulations (Table X). We first looked at the log-likelihoods of each of these six mash runs with and without our hypothesis-</w:t>
-      </w:r>
-      <w:r>
-        <w:rPr/>
-        <w:t>driven</w:t>
-      </w:r>
-      <w:r>
-        <w:rPr/>
-        <w:t xml:space="preserve"> matrices. For </w:t>
-      </w:r>
-      <w:r>
-        <w:rPr/>
-        <w:t xml:space="preserve">mash models </w:t>
+        <w:t>effect patterns</w:t>
+      </w:r>
+      <w:r>
+        <w:rPr/>
+        <w:t xml:space="preserve">, or covariances, on phenotypes at different gardens. Mash allows </w:t>
+      </w:r>
+      <w:r>
+        <w:rPr/>
+        <w:t>the user to include ‘hypothesis-based’ covariance matrices, and also generates</w:t>
+      </w:r>
+      <w:r>
+        <w:rPr/>
+        <w:t xml:space="preserve"> ‘</w:t>
+      </w:r>
+      <w:r>
+        <w:rPr/>
+        <w:t>data-driven’</w:t>
+      </w:r>
+      <w:r>
+        <w:rPr/>
+        <w:t xml:space="preserve"> covariance matrices </w:t>
       </w:r>
       <w:r>
         <w:rPr>
@@ -1318,15 +1321,7 @@
           <w:szCs w:val="22"/>
           <w:lang w:val="en-US" w:eastAsia="en-US" w:bidi="ar-SA"/>
         </w:rPr>
-        <w:t>with</w:t>
-      </w:r>
-      <w:r>
-        <w:rPr/>
-        <w:t xml:space="preserve"> </w:t>
-      </w:r>
-      <w:r>
-        <w:rPr/>
-        <w:t xml:space="preserve">both subpopulations, </w:t>
+        <w:t xml:space="preserve">from patterns of effects in the data. </w:t>
       </w:r>
       <w:r>
         <w:rPr>
@@ -1337,29 +1332,7 @@
           <w:szCs w:val="22"/>
           <w:lang w:val="en-US" w:eastAsia="en-US" w:bidi="ar-SA"/>
         </w:rPr>
-        <w:t>including</w:t>
-      </w:r>
-      <w:r>
-        <w:rPr/>
-        <w:t xml:space="preserve"> the hypothesis covariance matrices significantly improved the model fit (greenup LR = 774 flowering LR = 2942). For the single subpopulations, the hypothesis covariance matrices improved the model fit for the Midwest for greenup and for the Gulf for flowering, but did not improve it for the other phenotype (Midwest greenup LR = 866; flowering LR =</w:t>
-      </w:r>
-      <w:r>
-        <w:rPr>
-          <w:strike w:val="false"/>
-          <w:dstrike w:val="false"/>
-        </w:rPr>
-        <w:t xml:space="preserve"> -3063; Gulf greenup LR = -318; flowering LR = 1279). </w:t>
-      </w:r>
-    </w:p>
-    <w:p>
-      <w:pPr>
-        <w:pStyle w:val="Normal"/>
-        <w:rPr/>
-      </w:pPr>
-      <w:r>
-        <w:rPr/>
-        <w:tab/>
-        <w:t xml:space="preserve">We used </w:t>
+        <w:t>M</w:t>
       </w:r>
       <w:r>
         <w:rPr>
@@ -1370,19 +1343,35 @@
           <w:szCs w:val="22"/>
           <w:lang w:val="en-US" w:eastAsia="en-US" w:bidi="ar-SA"/>
         </w:rPr>
-        <w:t xml:space="preserve">distinct sets of </w:t>
-      </w:r>
-      <w:r>
-        <w:rPr/>
-        <w:t xml:space="preserve">user-specified, </w:t>
-      </w:r>
-      <w:r>
-        <w:rPr/>
-        <w:t>hypothesis-driven</w:t>
-      </w:r>
-      <w:r>
-        <w:rPr/>
-        <w:t xml:space="preserve"> covariance matrices </w:t>
+        <w:t>ash</w:t>
+      </w:r>
+      <w:r>
+        <w:rPr/>
+        <w:t xml:space="preserve"> </w:t>
+      </w:r>
+      <w:r>
+        <w:rPr/>
+        <w:t xml:space="preserve">first </w:t>
+      </w:r>
+      <w:r>
+        <w:rPr/>
+        <w:t xml:space="preserve">assigns mixture proportions for each SNP onto each </w:t>
+      </w:r>
+      <w:r>
+        <w:rPr/>
+        <w:t xml:space="preserve">provided </w:t>
+      </w:r>
+      <w:r>
+        <w:rPr/>
+        <w:t xml:space="preserve">covariance matrix using maximum likelihood. </w:t>
+      </w:r>
+      <w:r>
+        <w:rPr/>
+        <w:t>Second, m</w:t>
+      </w:r>
+      <w:r>
+        <w:rPr/>
+        <w:t xml:space="preserve">ash </w:t>
       </w:r>
       <w:r>
         <w:rPr>
@@ -1393,7 +1382,11 @@
           <w:szCs w:val="22"/>
           <w:lang w:val="en-US" w:eastAsia="en-US" w:bidi="ar-SA"/>
         </w:rPr>
-        <w:t xml:space="preserve">for greenup and flowering, but the same set </w:t>
+        <w:t>uses Bayes’ theorem to shrink effects</w:t>
+      </w:r>
+      <w:r>
+        <w:rPr/>
+        <w:t xml:space="preserve"> for each SNP towards </w:t>
       </w:r>
       <w:r>
         <w:rPr>
@@ -1404,7 +1397,11 @@
           <w:szCs w:val="22"/>
           <w:lang w:val="en-US" w:eastAsia="en-US" w:bidi="ar-SA"/>
         </w:rPr>
-        <w:t>for</w:t>
+        <w:t xml:space="preserve">the set </w:t>
+      </w:r>
+      <w:r>
+        <w:rPr/>
+        <w:t xml:space="preserve">of covariance matrices in accordance to their mixture proportions. </w:t>
       </w:r>
       <w:r>
         <w:rPr>
@@ -1415,7 +1412,11 @@
           <w:szCs w:val="22"/>
           <w:lang w:val="en-US" w:eastAsia="en-US" w:bidi="ar-SA"/>
         </w:rPr>
-        <w:t xml:space="preserve"> all genetic subgroups. </w:t>
+        <w:t>For example</w:t>
+      </w:r>
+      <w:r>
+        <w:rPr/>
+        <w:t xml:space="preserve">, a SNP affecting flowering may </w:t>
       </w:r>
       <w:r>
         <w:rPr>
@@ -1426,7 +1427,11 @@
           <w:szCs w:val="22"/>
           <w:lang w:val="en-US" w:eastAsia="en-US" w:bidi="ar-SA"/>
         </w:rPr>
-        <w:t xml:space="preserve">Thus, we could directly compare </w:t>
+        <w:t xml:space="preserve">have a high mixture proportion, or weight, on </w:t>
+      </w:r>
+      <w:r>
+        <w:rPr/>
+        <w:t>a covariance matrix created from a specific environmental cue. In th</w:t>
       </w:r>
       <w:r>
         <w:rPr>
@@ -1437,7 +1442,11 @@
           <w:szCs w:val="22"/>
           <w:lang w:val="en-US" w:eastAsia="en-US" w:bidi="ar-SA"/>
         </w:rPr>
-        <w:t xml:space="preserve">the total weight </w:t>
+        <w:t>at</w:t>
+      </w:r>
+      <w:r>
+        <w:rPr/>
+        <w:t xml:space="preserve"> case, we can infer that </w:t>
       </w:r>
       <w:r>
         <w:rPr>
@@ -1448,7 +1457,19 @@
           <w:szCs w:val="22"/>
           <w:lang w:val="en-US" w:eastAsia="en-US" w:bidi="ar-SA"/>
         </w:rPr>
-        <w:t xml:space="preserve">mash </w:t>
+        <w:t>that SNP’s effect on</w:t>
+      </w:r>
+      <w:r>
+        <w:rPr/>
+        <w:t xml:space="preserve"> flowering is </w:t>
+      </w:r>
+      <w:r>
+        <w:rPr/>
+        <w:t>caused by a response</w:t>
+      </w:r>
+      <w:r>
+        <w:rPr/>
+        <w:t xml:space="preserve"> to that environmental cue. These user-specified and data-driven covariance matrices are an important advantage mash offers for studying patterns of GxE: the user-specified covariance matrices allow hypothesis testing of specific environmental drivers for </w:t>
       </w:r>
       <w:r>
         <w:rPr>
@@ -1459,7 +1480,22 @@
           <w:szCs w:val="22"/>
           <w:lang w:val="en-US" w:eastAsia="en-US" w:bidi="ar-SA"/>
         </w:rPr>
-        <w:t>placed</w:t>
+        <w:t>each</w:t>
+      </w:r>
+      <w:r>
+        <w:rPr/>
+        <w:t xml:space="preserve"> SNP, while the data-driven covariance matrices allow exploration of additional unexplained patterns of covariation. </w:t>
+      </w:r>
+    </w:p>
+    <w:p>
+      <w:pPr>
+        <w:pStyle w:val="Normal"/>
+        <w:rPr/>
+      </w:pPr>
+      <w:r>
+        <w:rPr/>
+        <w:tab/>
+        <w:t xml:space="preserve">We used mash to examine GxE in greenup and flowering in three genetic subgroups: the Gulf, the Midwest, and both subpopulations, for a total of six mash runs. We first looked at the log-likelihoods of each of these six mash runs with and without our hypothesis-driven matrices. For mash models </w:t>
       </w:r>
       <w:r>
         <w:rPr>
@@ -1470,7 +1506,11 @@
           <w:szCs w:val="22"/>
           <w:lang w:val="en-US" w:eastAsia="en-US" w:bidi="ar-SA"/>
         </w:rPr>
-        <w:t xml:space="preserve"> on </w:t>
+        <w:t>with</w:t>
+      </w:r>
+      <w:r>
+        <w:rPr/>
+        <w:t xml:space="preserve"> both subpopulations, </w:t>
       </w:r>
       <w:r>
         <w:rPr>
@@ -1481,7 +1521,28 @@
           <w:szCs w:val="22"/>
           <w:lang w:val="en-US" w:eastAsia="en-US" w:bidi="ar-SA"/>
         </w:rPr>
-        <w:t>each of these</w:t>
+        <w:t>including</w:t>
+      </w:r>
+      <w:r>
+        <w:rPr/>
+        <w:t xml:space="preserve"> the hypothesis covariance matrices significantly improved the model fit (greenup LR = 774 flowering LR = 2942). For the single subpopulations, the hypothesis covariance matrices improved the model fit for the Midwest for greenup and for the Gulf for flowering, but did not improve it for the other phenotype (Midwest greenup LR = 866; flowering LR =</w:t>
+      </w:r>
+      <w:r>
+        <w:rPr>
+          <w:strike w:val="false"/>
+          <w:dstrike w:val="false"/>
+        </w:rPr>
+        <w:t xml:space="preserve"> -3063; Gulf greenup LR = -318; flowering LR = 1279). </w:t>
+      </w:r>
+    </w:p>
+    <w:p>
+      <w:pPr>
+        <w:pStyle w:val="Normal"/>
+        <w:rPr/>
+      </w:pPr>
+      <w:r>
+        <w:rPr/>
+        <w:tab/>
       </w:r>
       <w:r>
         <w:rPr>
@@ -1492,7 +1553,81 @@
           <w:szCs w:val="22"/>
           <w:lang w:val="en-US" w:eastAsia="en-US" w:bidi="ar-SA"/>
         </w:rPr>
-        <w:t xml:space="preserve"> matrices between subgroups.</w:t>
+        <w:t xml:space="preserve">The hypothesis-driven matrices </w:t>
+      </w:r>
+      <w:r>
+        <w:rPr/>
+        <w:t xml:space="preserve">were created from environmental correlations during or prior to the phenological event in the Gulf, Midwest, or both subpopulations (Table X). We used </w:t>
+      </w:r>
+      <w:r>
+        <w:rPr>
+          <w:rFonts w:eastAsia="Calibri" w:cs="" w:cstheme="minorBidi" w:eastAsiaTheme="minorHAnsi"/>
+          <w:color w:val="auto"/>
+          <w:kern w:val="0"/>
+          <w:sz w:val="22"/>
+          <w:szCs w:val="22"/>
+          <w:lang w:val="en-US" w:eastAsia="en-US" w:bidi="ar-SA"/>
+        </w:rPr>
+        <w:t xml:space="preserve">distinct sets of </w:t>
+      </w:r>
+      <w:r>
+        <w:rPr/>
+        <w:t xml:space="preserve">user-specified, hypothesis-driven covariance matrices </w:t>
+      </w:r>
+      <w:r>
+        <w:rPr>
+          <w:rFonts w:eastAsia="Calibri" w:cs="" w:cstheme="minorBidi" w:eastAsiaTheme="minorHAnsi"/>
+          <w:color w:val="auto"/>
+          <w:kern w:val="0"/>
+          <w:sz w:val="22"/>
+          <w:szCs w:val="22"/>
+          <w:lang w:val="en-US" w:eastAsia="en-US" w:bidi="ar-SA"/>
+        </w:rPr>
+        <w:t xml:space="preserve">for greenup and flowering, but the same set </w:t>
+      </w:r>
+      <w:r>
+        <w:rPr>
+          <w:rFonts w:eastAsia="Calibri" w:cs="" w:cstheme="minorBidi" w:eastAsiaTheme="minorHAnsi"/>
+          <w:color w:val="auto"/>
+          <w:kern w:val="0"/>
+          <w:sz w:val="22"/>
+          <w:szCs w:val="22"/>
+          <w:lang w:val="en-US" w:eastAsia="en-US" w:bidi="ar-SA"/>
+        </w:rPr>
+        <w:t xml:space="preserve">of hypothesis-driven covariance matrices </w:t>
+      </w:r>
+      <w:r>
+        <w:rPr>
+          <w:rFonts w:eastAsia="Calibri" w:cs="" w:cstheme="minorBidi" w:eastAsiaTheme="minorHAnsi"/>
+          <w:color w:val="auto"/>
+          <w:kern w:val="0"/>
+          <w:sz w:val="22"/>
+          <w:szCs w:val="22"/>
+          <w:lang w:val="en-US" w:eastAsia="en-US" w:bidi="ar-SA"/>
+        </w:rPr>
+        <w:t xml:space="preserve">for all genetic subgroups. Thus, we could directly compare the total weight mash placed on each of these matrices between subgroups </w:t>
+      </w:r>
+      <w:r>
+        <w:rPr>
+          <w:rFonts w:eastAsia="Calibri" w:cs="" w:cstheme="minorBidi" w:eastAsiaTheme="minorHAnsi"/>
+          <w:color w:val="auto"/>
+          <w:kern w:val="0"/>
+          <w:sz w:val="22"/>
+          <w:szCs w:val="22"/>
+          <w:lang w:val="en-US" w:eastAsia="en-US" w:bidi="ar-SA"/>
+        </w:rPr>
+        <w:t>for the same phenotype</w:t>
+      </w:r>
+      <w:r>
+        <w:rPr>
+          <w:rFonts w:eastAsia="Calibri" w:cs="" w:cstheme="minorBidi" w:eastAsiaTheme="minorHAnsi"/>
+          <w:color w:val="auto"/>
+          <w:kern w:val="0"/>
+          <w:sz w:val="22"/>
+          <w:szCs w:val="22"/>
+          <w:lang w:val="en-US" w:eastAsia="en-US" w:bidi="ar-SA"/>
+        </w:rPr>
+        <w:t>.</w:t>
       </w:r>
       <w:r>
         <w:rPr/>
@@ -1509,7 +1644,7 @@
           <w:szCs w:val="22"/>
           <w:lang w:val="en-US" w:eastAsia="en-US" w:bidi="ar-SA"/>
         </w:rPr>
-        <w:t>All s</w:t>
+        <w:t>All subgroups differed in which hypothesized covariance matrices had large weights (Fig 2</w:t>
       </w:r>
       <w:r>
         <w:rPr>
@@ -1522,7 +1657,7 @@
           <w:szCs w:val="22"/>
           <w:lang w:val="en-US" w:eastAsia="en-US" w:bidi="ar-SA"/>
         </w:rPr>
-        <w:t>ubgroups differe</w:t>
+        <w:t>B,E</w:t>
       </w:r>
       <w:r>
         <w:rPr>
@@ -1535,7 +1670,7 @@
           <w:szCs w:val="22"/>
           <w:lang w:val="en-US" w:eastAsia="en-US" w:bidi="ar-SA"/>
         </w:rPr>
-        <w:t>d</w:t>
+        <w:t xml:space="preserve">). For greenup for the Midwest subgroup, mash placed 28.6% of the weight on the covariance matrix created by correlating the temperature average in the 10 days prior to greenup. In contrast, hypothesized matrices created by correlating average temperature and cumulative GDD over 18 days had nonzero weights in the Gulf and both subgroups. For flowering, the Midwest had the largest hypothesis-driven weights for matrices correlating cumulative GDD from greenup to flowering, while the Gulf had the largest hypothesis-driven weights for matrices correlating daylength </w:t>
       </w:r>
       <w:r>
         <w:rPr>
@@ -1548,7 +1683,7 @@
           <w:szCs w:val="22"/>
           <w:lang w:val="en-US" w:eastAsia="en-US" w:bidi="ar-SA"/>
         </w:rPr>
-        <w:t xml:space="preserve"> in which hypothesized covariance matrices had large </w:t>
+        <w:t>at flowering or d</w:t>
       </w:r>
       <w:r>
         <w:rPr>
@@ -1561,7 +1696,7 @@
           <w:szCs w:val="22"/>
           <w:lang w:val="en-US" w:eastAsia="en-US" w:bidi="ar-SA"/>
         </w:rPr>
-        <w:t>weights</w:t>
+        <w:t xml:space="preserve">aylength change before flowering. Thus, distinct environmental drivers </w:t>
       </w:r>
       <w:r>
         <w:rPr>
@@ -1574,7 +1709,7 @@
           <w:szCs w:val="22"/>
           <w:lang w:val="en-US" w:eastAsia="en-US" w:bidi="ar-SA"/>
         </w:rPr>
-        <w:t xml:space="preserve"> (Fig 2a). For greenup for the Midwest subgroup, </w:t>
+        <w:t>best captured</w:t>
       </w:r>
       <w:r>
         <w:rPr>
@@ -1587,345 +1722,7 @@
           <w:szCs w:val="22"/>
           <w:lang w:val="en-US" w:eastAsia="en-US" w:bidi="ar-SA"/>
         </w:rPr>
-        <w:t>mash placed 28.6% of the weight on the covariance matrix created by correlating the</w:t>
-      </w:r>
-      <w:r>
-        <w:rPr>
-          <w:rFonts w:eastAsia="Calibri" w:cs="" w:cstheme="minorBidi" w:eastAsiaTheme="minorHAnsi"/>
-          <w:strike w:val="false"/>
-          <w:dstrike w:val="false"/>
-          <w:color w:val="auto"/>
-          <w:kern w:val="0"/>
-          <w:sz w:val="22"/>
-          <w:szCs w:val="22"/>
-          <w:lang w:val="en-US" w:eastAsia="en-US" w:bidi="ar-SA"/>
-        </w:rPr>
-        <w:t xml:space="preserve"> temperature average in the 10 days prior to greenup. </w:t>
-      </w:r>
-      <w:r>
-        <w:rPr>
-          <w:rFonts w:eastAsia="Calibri" w:cs="" w:cstheme="minorBidi" w:eastAsiaTheme="minorHAnsi"/>
-          <w:strike w:val="false"/>
-          <w:dstrike w:val="false"/>
-          <w:color w:val="auto"/>
-          <w:kern w:val="0"/>
-          <w:sz w:val="22"/>
-          <w:szCs w:val="22"/>
-          <w:lang w:val="en-US" w:eastAsia="en-US" w:bidi="ar-SA"/>
-        </w:rPr>
-        <w:t>In contrast, hypothesized matrices created by correlating</w:t>
-      </w:r>
-      <w:r>
-        <w:rPr>
-          <w:rFonts w:eastAsia="Calibri" w:cs="" w:cstheme="minorBidi" w:eastAsiaTheme="minorHAnsi"/>
-          <w:strike w:val="false"/>
-          <w:dstrike w:val="false"/>
-          <w:color w:val="auto"/>
-          <w:kern w:val="0"/>
-          <w:sz w:val="22"/>
-          <w:szCs w:val="22"/>
-          <w:lang w:val="en-US" w:eastAsia="en-US" w:bidi="ar-SA"/>
-        </w:rPr>
-        <w:t xml:space="preserve"> average temperature and cumulative GDD over 18 days had nonzero </w:t>
-      </w:r>
-      <w:r>
-        <w:rPr>
-          <w:rFonts w:eastAsia="Calibri" w:cs="" w:cstheme="minorBidi" w:eastAsiaTheme="minorHAnsi"/>
-          <w:strike w:val="false"/>
-          <w:dstrike w:val="false"/>
-          <w:color w:val="auto"/>
-          <w:kern w:val="0"/>
-          <w:sz w:val="22"/>
-          <w:szCs w:val="22"/>
-          <w:lang w:val="en-US" w:eastAsia="en-US" w:bidi="ar-SA"/>
-        </w:rPr>
-        <w:t>weights</w:t>
-      </w:r>
-      <w:r>
-        <w:rPr>
-          <w:rFonts w:eastAsia="Calibri" w:cs="" w:cstheme="minorBidi" w:eastAsiaTheme="minorHAnsi"/>
-          <w:strike w:val="false"/>
-          <w:dstrike w:val="false"/>
-          <w:color w:val="auto"/>
-          <w:kern w:val="0"/>
-          <w:sz w:val="22"/>
-          <w:szCs w:val="22"/>
-          <w:lang w:val="en-US" w:eastAsia="en-US" w:bidi="ar-SA"/>
-        </w:rPr>
-        <w:t xml:space="preserve"> in the Gulf and both subgroups. For flowering, the Midwest had the largest hypothesis-driven </w:t>
-      </w:r>
-      <w:r>
-        <w:rPr>
-          <w:rFonts w:eastAsia="Calibri" w:cs="" w:cstheme="minorBidi" w:eastAsiaTheme="minorHAnsi"/>
-          <w:strike w:val="false"/>
-          <w:dstrike w:val="false"/>
-          <w:color w:val="auto"/>
-          <w:kern w:val="0"/>
-          <w:sz w:val="22"/>
-          <w:szCs w:val="22"/>
-          <w:lang w:val="en-US" w:eastAsia="en-US" w:bidi="ar-SA"/>
-        </w:rPr>
-        <w:t>weights</w:t>
-      </w:r>
-      <w:r>
-        <w:rPr>
-          <w:rFonts w:eastAsia="Calibri" w:cs="" w:cstheme="minorBidi" w:eastAsiaTheme="minorHAnsi"/>
-          <w:strike w:val="false"/>
-          <w:dstrike w:val="false"/>
-          <w:color w:val="auto"/>
-          <w:kern w:val="0"/>
-          <w:sz w:val="22"/>
-          <w:szCs w:val="22"/>
-          <w:lang w:val="en-US" w:eastAsia="en-US" w:bidi="ar-SA"/>
-        </w:rPr>
-        <w:t xml:space="preserve"> for </w:t>
-      </w:r>
-      <w:r>
-        <w:rPr>
-          <w:rFonts w:eastAsia="Calibri" w:cs="" w:cstheme="minorBidi" w:eastAsiaTheme="minorHAnsi"/>
-          <w:strike w:val="false"/>
-          <w:dstrike w:val="false"/>
-          <w:color w:val="auto"/>
-          <w:kern w:val="0"/>
-          <w:sz w:val="22"/>
-          <w:szCs w:val="22"/>
-          <w:lang w:val="en-US" w:eastAsia="en-US" w:bidi="ar-SA"/>
-        </w:rPr>
-        <w:t>matrices correlating</w:t>
-      </w:r>
-      <w:r>
-        <w:rPr>
-          <w:rFonts w:eastAsia="Calibri" w:cs="" w:cstheme="minorBidi" w:eastAsiaTheme="minorHAnsi"/>
-          <w:strike w:val="false"/>
-          <w:dstrike w:val="false"/>
-          <w:color w:val="auto"/>
-          <w:kern w:val="0"/>
-          <w:sz w:val="22"/>
-          <w:szCs w:val="22"/>
-          <w:lang w:val="en-US" w:eastAsia="en-US" w:bidi="ar-SA"/>
-        </w:rPr>
-        <w:t xml:space="preserve"> cumulative GDD </w:t>
-      </w:r>
-      <w:r>
-        <w:rPr>
-          <w:rFonts w:eastAsia="Calibri" w:cs="" w:cstheme="minorBidi" w:eastAsiaTheme="minorHAnsi"/>
-          <w:strike w:val="false"/>
-          <w:dstrike w:val="false"/>
-          <w:color w:val="auto"/>
-          <w:kern w:val="0"/>
-          <w:sz w:val="22"/>
-          <w:szCs w:val="22"/>
-          <w:lang w:val="en-US" w:eastAsia="en-US" w:bidi="ar-SA"/>
-        </w:rPr>
-        <w:t>from greenup to flowering</w:t>
-      </w:r>
-      <w:r>
-        <w:rPr>
-          <w:rFonts w:eastAsia="Calibri" w:cs="" w:cstheme="minorBidi" w:eastAsiaTheme="minorHAnsi"/>
-          <w:strike w:val="false"/>
-          <w:dstrike w:val="false"/>
-          <w:color w:val="auto"/>
-          <w:kern w:val="0"/>
-          <w:sz w:val="22"/>
-          <w:szCs w:val="22"/>
-          <w:lang w:val="en-US" w:eastAsia="en-US" w:bidi="ar-SA"/>
-        </w:rPr>
-        <w:t xml:space="preserve">, while the Gulf had the largest hypothesis-driven </w:t>
-      </w:r>
-      <w:r>
-        <w:rPr>
-          <w:rFonts w:eastAsia="Calibri" w:cs="" w:cstheme="minorBidi" w:eastAsiaTheme="minorHAnsi"/>
-          <w:strike w:val="false"/>
-          <w:dstrike w:val="false"/>
-          <w:color w:val="auto"/>
-          <w:kern w:val="0"/>
-          <w:sz w:val="22"/>
-          <w:szCs w:val="22"/>
-          <w:lang w:val="en-US" w:eastAsia="en-US" w:bidi="ar-SA"/>
-        </w:rPr>
-        <w:t>weights</w:t>
-      </w:r>
-      <w:r>
-        <w:rPr>
-          <w:rFonts w:eastAsia="Calibri" w:cs="" w:cstheme="minorBidi" w:eastAsiaTheme="minorHAnsi"/>
-          <w:strike w:val="false"/>
-          <w:dstrike w:val="false"/>
-          <w:color w:val="auto"/>
-          <w:kern w:val="0"/>
-          <w:sz w:val="22"/>
-          <w:szCs w:val="22"/>
-          <w:lang w:val="en-US" w:eastAsia="en-US" w:bidi="ar-SA"/>
-        </w:rPr>
-        <w:t xml:space="preserve"> for </w:t>
-      </w:r>
-      <w:r>
-        <w:rPr>
-          <w:rFonts w:eastAsia="Calibri" w:cs="" w:cstheme="minorBidi" w:eastAsiaTheme="minorHAnsi"/>
-          <w:strike w:val="false"/>
-          <w:dstrike w:val="false"/>
-          <w:color w:val="auto"/>
-          <w:kern w:val="0"/>
-          <w:sz w:val="22"/>
-          <w:szCs w:val="22"/>
-          <w:lang w:val="en-US" w:eastAsia="en-US" w:bidi="ar-SA"/>
-        </w:rPr>
-        <w:t xml:space="preserve">matrices correlating </w:t>
-      </w:r>
-      <w:r>
-        <w:rPr>
-          <w:rFonts w:eastAsia="Calibri" w:cs="" w:cstheme="minorBidi" w:eastAsiaTheme="minorHAnsi"/>
-          <w:strike w:val="false"/>
-          <w:dstrike w:val="false"/>
-          <w:color w:val="auto"/>
-          <w:kern w:val="0"/>
-          <w:sz w:val="22"/>
-          <w:szCs w:val="22"/>
-          <w:lang w:val="en-US" w:eastAsia="en-US" w:bidi="ar-SA"/>
-        </w:rPr>
-        <w:t xml:space="preserve">daylength and daylength change </w:t>
-      </w:r>
-      <w:r>
-        <w:rPr>
-          <w:rFonts w:eastAsia="Calibri" w:cs="" w:cstheme="minorBidi" w:eastAsiaTheme="minorHAnsi"/>
-          <w:strike w:val="false"/>
-          <w:dstrike w:val="false"/>
-          <w:color w:val="auto"/>
-          <w:kern w:val="0"/>
-          <w:sz w:val="22"/>
-          <w:szCs w:val="22"/>
-          <w:lang w:val="en-US" w:eastAsia="en-US" w:bidi="ar-SA"/>
-        </w:rPr>
-        <w:t>at or before flowering</w:t>
-      </w:r>
-      <w:r>
-        <w:rPr>
-          <w:rFonts w:eastAsia="Calibri" w:cs="" w:cstheme="minorBidi" w:eastAsiaTheme="minorHAnsi"/>
-          <w:strike w:val="false"/>
-          <w:dstrike w:val="false"/>
-          <w:color w:val="auto"/>
-          <w:kern w:val="0"/>
-          <w:sz w:val="22"/>
-          <w:szCs w:val="22"/>
-          <w:lang w:val="en-US" w:eastAsia="en-US" w:bidi="ar-SA"/>
-        </w:rPr>
-        <w:t xml:space="preserve">. Thus, distinct environmental drivers </w:t>
-      </w:r>
-      <w:r>
-        <w:rPr>
-          <w:rFonts w:eastAsia="Calibri" w:cs="" w:cstheme="minorBidi" w:eastAsiaTheme="minorHAnsi"/>
-          <w:strike w:val="false"/>
-          <w:dstrike w:val="false"/>
-          <w:color w:val="auto"/>
-          <w:kern w:val="0"/>
-          <w:sz w:val="22"/>
-          <w:szCs w:val="22"/>
-          <w:lang w:val="en-US" w:eastAsia="en-US" w:bidi="ar-SA"/>
-        </w:rPr>
-        <w:t>were better at capturing</w:t>
-      </w:r>
-      <w:r>
-        <w:rPr>
-          <w:rFonts w:eastAsia="Calibri" w:cs="" w:cstheme="minorBidi" w:eastAsiaTheme="minorHAnsi"/>
-          <w:strike w:val="false"/>
-          <w:dstrike w:val="false"/>
-          <w:color w:val="auto"/>
-          <w:kern w:val="0"/>
-          <w:sz w:val="22"/>
-          <w:szCs w:val="22"/>
-          <w:lang w:val="en-US" w:eastAsia="en-US" w:bidi="ar-SA"/>
-        </w:rPr>
-        <w:t xml:space="preserve"> most SNP effects </w:t>
-      </w:r>
-      <w:r>
-        <w:rPr>
-          <w:rFonts w:eastAsia="Calibri" w:cs="" w:cstheme="minorBidi" w:eastAsiaTheme="minorHAnsi"/>
-          <w:strike w:val="false"/>
-          <w:dstrike w:val="false"/>
-          <w:color w:val="auto"/>
-          <w:kern w:val="0"/>
-          <w:sz w:val="22"/>
-          <w:szCs w:val="22"/>
-          <w:lang w:val="en-US" w:eastAsia="en-US" w:bidi="ar-SA"/>
-        </w:rPr>
-        <w:t xml:space="preserve">in these two genetic subpopulations. Mash on both subgroups gave large hypothesis-driven </w:t>
-      </w:r>
-      <w:r>
-        <w:rPr>
-          <w:rFonts w:eastAsia="Calibri" w:cs="" w:cstheme="minorBidi" w:eastAsiaTheme="minorHAnsi"/>
-          <w:strike w:val="false"/>
-          <w:dstrike w:val="false"/>
-          <w:color w:val="auto"/>
-          <w:kern w:val="0"/>
-          <w:sz w:val="22"/>
-          <w:szCs w:val="22"/>
-          <w:lang w:val="en-US" w:eastAsia="en-US" w:bidi="ar-SA"/>
-        </w:rPr>
-        <w:t>weights</w:t>
-      </w:r>
-      <w:r>
-        <w:rPr>
-          <w:rFonts w:eastAsia="Calibri" w:cs="" w:cstheme="minorBidi" w:eastAsiaTheme="minorHAnsi"/>
-          <w:strike w:val="false"/>
-          <w:dstrike w:val="false"/>
-          <w:color w:val="auto"/>
-          <w:kern w:val="0"/>
-          <w:sz w:val="22"/>
-          <w:szCs w:val="22"/>
-          <w:lang w:val="en-US" w:eastAsia="en-US" w:bidi="ar-SA"/>
-        </w:rPr>
-        <w:t xml:space="preserve"> for </w:t>
-      </w:r>
-      <w:r>
-        <w:rPr>
-          <w:rFonts w:eastAsia="Calibri" w:cs="" w:cstheme="minorBidi" w:eastAsiaTheme="minorHAnsi"/>
-          <w:strike w:val="false"/>
-          <w:dstrike w:val="false"/>
-          <w:color w:val="auto"/>
-          <w:kern w:val="0"/>
-          <w:sz w:val="22"/>
-          <w:szCs w:val="22"/>
-          <w:lang w:val="en-US" w:eastAsia="en-US" w:bidi="ar-SA"/>
-        </w:rPr>
-        <w:t>all three of these matrices</w:t>
-      </w:r>
-      <w:r>
-        <w:rPr>
-          <w:rFonts w:eastAsia="Calibri" w:cs="" w:cstheme="minorBidi" w:eastAsiaTheme="minorHAnsi"/>
-          <w:strike w:val="false"/>
-          <w:dstrike w:val="false"/>
-          <w:color w:val="auto"/>
-          <w:kern w:val="0"/>
-          <w:sz w:val="22"/>
-          <w:szCs w:val="22"/>
-          <w:lang w:val="en-US" w:eastAsia="en-US" w:bidi="ar-SA"/>
-        </w:rPr>
-        <w:t xml:space="preserve">, indicating that </w:t>
-      </w:r>
-      <w:r>
-        <w:rPr>
-          <w:rFonts w:eastAsia="Calibri" w:cs="" w:cstheme="minorBidi" w:eastAsiaTheme="minorHAnsi"/>
-          <w:strike w:val="false"/>
-          <w:dstrike w:val="false"/>
-          <w:color w:val="auto"/>
-          <w:kern w:val="0"/>
-          <w:sz w:val="22"/>
-          <w:szCs w:val="22"/>
-          <w:lang w:val="en-US" w:eastAsia="en-US" w:bidi="ar-SA"/>
-        </w:rPr>
-        <w:t>mash</w:t>
-      </w:r>
-      <w:r>
-        <w:rPr>
-          <w:rFonts w:eastAsia="Calibri" w:cs="" w:cstheme="minorBidi" w:eastAsiaTheme="minorHAnsi"/>
-          <w:strike w:val="false"/>
-          <w:dstrike w:val="false"/>
-          <w:color w:val="auto"/>
-          <w:kern w:val="0"/>
-          <w:sz w:val="22"/>
-          <w:szCs w:val="22"/>
-          <w:lang w:val="en-US" w:eastAsia="en-US" w:bidi="ar-SA"/>
-        </w:rPr>
-        <w:t xml:space="preserve"> could detect both sets of cues in the combined population. Overall, </w:t>
+        <w:t xml:space="preserve"> SNP effects in these two genetic subpopulations. Mash on both subgroups gave large hypothesis-driven weights for all three of these matrices, indicating that mash could detect both sets of cues in the combined population. Overall, </w:t>
       </w:r>
       <w:r>
         <w:rPr/>
@@ -1944,23 +1741,7 @@
       </w:r>
       <w:r>
         <w:rPr/>
-        <w:t xml:space="preserve">s for the flowering phenotypes than </w:t>
-      </w:r>
-      <w:r>
-        <w:rPr/>
-        <w:t xml:space="preserve">the hypothesized matrices did </w:t>
-      </w:r>
-      <w:r>
-        <w:rPr/>
-        <w:t xml:space="preserve">for the greenup phenotypes, for all three genetic subgroups (Gulf: 8.4% greenup; 31.8% flowering; Midwest: 28.6% greenup, 45.1% flowering; Both: 8.5% greenup, 47.3% flowering). </w:t>
-      </w:r>
-      <w:r>
-        <w:rPr/>
-        <w:t>This indicated</w:t>
-      </w:r>
-      <w:r>
-        <w:rPr/>
-        <w:t xml:space="preserve"> that our hypothesized environmental drivers captured </w:t>
+        <w:t>s for the flowering phenotypes than the hypothesized matrices did for the greenup phenotypes, for all three genetic subgroups (Fig 2</w:t>
       </w:r>
       <w:r>
         <w:rPr>
@@ -1971,11 +1752,11 @@
           <w:szCs w:val="22"/>
           <w:lang w:val="en-US" w:eastAsia="en-US" w:bidi="ar-SA"/>
         </w:rPr>
-        <w:t>more</w:t>
-      </w:r>
-      <w:r>
-        <w:rPr/>
-        <w:t xml:space="preserve"> variation in SNP effects for flowering </w:t>
+        <w:t>C,F</w:t>
+      </w:r>
+      <w:r>
+        <w:rPr/>
+        <w:t xml:space="preserve">). This indicated that our hypothesized environmental drivers captured </w:t>
       </w:r>
       <w:r>
         <w:rPr>
@@ -1986,37 +1767,11 @@
           <w:szCs w:val="22"/>
           <w:lang w:val="en-US" w:eastAsia="en-US" w:bidi="ar-SA"/>
         </w:rPr>
-        <w:t xml:space="preserve">than they did </w:t>
-      </w:r>
-      <w:r>
-        <w:rPr/>
-        <w:t xml:space="preserve">for greenup (Fig 2b). </w:t>
-      </w:r>
-    </w:p>
-    <w:p>
-      <w:pPr>
-        <w:pStyle w:val="Normal"/>
-        <w:rPr/>
-      </w:pPr>
-      <w:r>
-        <w:rPr/>
-      </w:r>
-    </w:p>
-    <w:p>
-      <w:pPr>
-        <w:pStyle w:val="Normal"/>
-        <w:rPr/>
-      </w:pPr>
-      <w:r>
-        <w:rPr>
-          <w:b/>
-          <w:bCs/>
-        </w:rPr>
-        <w:t>Figure 2.</w:t>
-      </w:r>
-      <w:r>
-        <w:rPr/>
-        <w:t xml:space="preserve"> </w:t>
+        <w:t>more</w:t>
+      </w:r>
+      <w:r>
+        <w:rPr/>
+        <w:t xml:space="preserve"> variation in SNP effects for flowering </w:t>
       </w:r>
       <w:r>
         <w:rPr>
@@ -2027,7 +1782,57 @@
           <w:szCs w:val="22"/>
           <w:lang w:val="en-US" w:eastAsia="en-US" w:bidi="ar-SA"/>
         </w:rPr>
-        <w:t xml:space="preserve">Total posterior weight </w:t>
+        <w:t xml:space="preserve">than they did </w:t>
+      </w:r>
+      <w:r>
+        <w:rPr/>
+        <w:t>for greenup.</w:t>
+      </w:r>
+    </w:p>
+    <w:p>
+      <w:pPr>
+        <w:pStyle w:val="Normal"/>
+        <w:rPr/>
+      </w:pPr>
+      <w:r>
+        <w:rPr/>
+      </w:r>
+    </w:p>
+    <w:p>
+      <w:pPr>
+        <w:pStyle w:val="Normal"/>
+        <w:rPr>
+          <w:b/>
+          <w:b/>
+          <w:bCs/>
+        </w:rPr>
+      </w:pPr>
+      <w:r>
+        <w:rPr/>
+      </w:r>
+    </w:p>
+    <w:p>
+      <w:pPr>
+        <w:pStyle w:val="Normal"/>
+        <w:rPr/>
+      </w:pPr>
+      <w:r>
+        <w:br w:type="column"/>
+      </w:r>
+      <w:r>
+        <w:rPr>
+          <w:b/>
+          <w:bCs/>
+        </w:rPr>
+        <w:t>Figure 2.</w:t>
+      </w:r>
+      <w:r>
+        <w:rPr/>
+        <w:t xml:space="preserve"> </w:t>
+      </w:r>
+      <w:r>
+        <w:rPr/>
+        <w:t xml:space="preserve">Example hypothesis-driven covariance matrices specified in mash and the posterior weights placed on all covariance matrices. A,D) Six example hypothesized covariance matrices specified for the A) greenup date phenotype and D) flowering date phenotype. A canonical covariance matrix of equal effects is also shown. B,E) </w:t>
       </w:r>
       <w:r>
         <w:rPr>
@@ -2038,7 +1843,7 @@
           <w:szCs w:val="22"/>
           <w:lang w:val="en-US" w:eastAsia="en-US" w:bidi="ar-SA"/>
         </w:rPr>
-        <w:t>placed</w:t>
+        <w:t xml:space="preserve">Total posterior weight placed on each covariance matrix type specified </w:t>
       </w:r>
       <w:r>
         <w:rPr>
@@ -2049,21 +1854,72 @@
           <w:szCs w:val="22"/>
           <w:lang w:val="en-US" w:eastAsia="en-US" w:bidi="ar-SA"/>
         </w:rPr>
-        <w:t xml:space="preserve"> on each covariance matrix type specified in the six mash models. Hypothesized covariance matrices (green) were created from environment-specific correlations across </w:t>
-      </w:r>
-      <w:r>
+        <w:t>for B) greenup date and E) flowering date mash model</w:t>
+      </w:r>
+      <w:r>
+        <w:rPr>
+          <w:rFonts w:eastAsia="Calibri" w:cs="" w:cstheme="minorBidi" w:eastAsiaTheme="minorHAnsi"/>
+          <w:color w:val="auto"/>
+          <w:kern w:val="0"/>
+          <w:sz w:val="22"/>
+          <w:szCs w:val="22"/>
+          <w:lang w:val="en-US" w:eastAsia="en-US" w:bidi="ar-SA"/>
+        </w:rPr>
+        <w:t xml:space="preserve">s. Hypothesized covariance matrices (green) were created from environment-specific correlations across eight common gardens, and are described in Table X. Data-driven matrices (teal) are specific to each mash model, and canonical matrices (purple) have simple interpretations, such as equal effects across all common gardens, or effects specific to a single common garden.  Covariance matrices included in mash that had zero posterior weight in all three </w:t>
+      </w:r>
+      <w:r>
+        <w:rPr>
+          <w:rFonts w:eastAsia="Calibri" w:cs="" w:cstheme="minorBidi" w:eastAsiaTheme="minorHAnsi"/>
+          <w:color w:val="auto"/>
+          <w:kern w:val="0"/>
+          <w:sz w:val="22"/>
+          <w:szCs w:val="22"/>
+          <w:lang w:val="en-US" w:eastAsia="en-US" w:bidi="ar-SA"/>
+        </w:rPr>
+        <w:t>mash runs on the</w:t>
+      </w:r>
+      <w:r>
+        <w:rPr>
+          <w:rFonts w:eastAsia="Calibri" w:cs="" w:cstheme="minorBidi" w:eastAsiaTheme="minorHAnsi"/>
+          <w:color w:val="auto"/>
+          <w:kern w:val="0"/>
+          <w:sz w:val="22"/>
+          <w:szCs w:val="22"/>
+          <w:lang w:val="en-US" w:eastAsia="en-US" w:bidi="ar-SA"/>
+        </w:rPr>
+        <w:t xml:space="preserve"> genetic subgroups are not shown. </w:t>
+      </w:r>
+      <w:r>
+        <w:rPr>
+          <w:rFonts w:eastAsia="Calibri" w:cs="" w:cstheme="minorBidi" w:eastAsiaTheme="minorHAnsi"/>
+          <w:color w:val="auto"/>
+          <w:kern w:val="0"/>
+          <w:sz w:val="22"/>
+          <w:szCs w:val="22"/>
+          <w:lang w:val="en-US" w:eastAsia="en-US" w:bidi="ar-SA"/>
+        </w:rPr>
+        <w:t>C,F) Total posterior weight placed on covariance matrices that were hypothesized, data-driven, or canonical, for the C) greenup date phenotype and F) flowering date phenotype.</w:t>
+      </w:r>
+    </w:p>
+    <w:p>
+      <w:pPr>
+        <w:pStyle w:val="Normal"/>
+        <w:rPr/>
+      </w:pPr>
+      <w:r>
+        <w:rPr/>
         <w:drawing>
-          <wp:anchor behindDoc="0" distT="0" distB="0" distL="0" distR="0" simplePos="0" locked="0" layoutInCell="0" allowOverlap="1" relativeHeight="5">
+          <wp:anchor behindDoc="0" distT="0" distB="0" distL="0" distR="0" simplePos="0" locked="0" layoutInCell="0" allowOverlap="1" relativeHeight="6">
             <wp:simplePos x="0" y="0"/>
             <wp:positionH relativeFrom="column">
-              <wp:posOffset>-8890</wp:posOffset>
+              <wp:posOffset>-24765</wp:posOffset>
             </wp:positionH>
             <wp:positionV relativeFrom="paragraph">
-              <wp:posOffset>741680</wp:posOffset>
+              <wp:posOffset>-114935</wp:posOffset>
             </wp:positionV>
-            <wp:extent cx="4751070" cy="5429885"/>
+            <wp:extent cx="5943600" cy="5283200"/>
             <wp:effectExtent l="0" t="0" r="0" b="0"/>
-            <wp:wrapSquare wrapText="largest"/>
+            <wp:wrapTopAndBottom/>
             <wp:docPr id="2" name="Image1" descr=""/>
             <wp:cNvGraphicFramePr>
               <a:graphicFrameLocks xmlns:a="http://schemas.openxmlformats.org/drawingml/2006/main" noChangeAspect="1"/>
@@ -2086,7 +1942,7 @@
                   <pic:spPr bwMode="auto">
                     <a:xfrm>
                       <a:off x="0" y="0"/>
-                      <a:ext cx="4751070" cy="5429885"/>
+                      <a:ext cx="5943600" cy="5283200"/>
                     </a:xfrm>
                     <a:prstGeom prst="rect">
                       <a:avLst/>
@@ -2098,6 +1954,17 @@
           </wp:anchor>
         </w:drawing>
       </w:r>
+    </w:p>
+    <w:p>
+      <w:pPr>
+        <w:pStyle w:val="Normal"/>
+        <w:rPr/>
+      </w:pPr>
+      <w:r>
+        <w:rPr/>
+        <w:tab/>
+        <w:t xml:space="preserve">We were particularly interested in the linked effects </w:t>
+      </w:r>
       <w:r>
         <w:rPr>
           <w:rFonts w:eastAsia="Calibri" w:cs="" w:cstheme="minorBidi" w:eastAsiaTheme="minorHAnsi"/>
@@ -2107,7 +1974,11 @@
           <w:szCs w:val="22"/>
           <w:lang w:val="en-US" w:eastAsia="en-US" w:bidi="ar-SA"/>
         </w:rPr>
-        <w:t>e</w:t>
+        <w:t xml:space="preserve">for </w:t>
+      </w:r>
+      <w:r>
+        <w:rPr/>
+        <w:t xml:space="preserve">SNPs with significant non-zero effects (large Bayes factors) and moderate posterior weights on one or more hypothesized covariance matrix. These </w:t>
       </w:r>
       <w:r>
         <w:rPr>
@@ -2118,110 +1989,47 @@
           <w:szCs w:val="22"/>
           <w:lang w:val="en-US" w:eastAsia="en-US" w:bidi="ar-SA"/>
         </w:rPr>
-        <w:t xml:space="preserve">ight common gardens, and are described in Table X. Data-driven matrices (teal) are specific to each mash model, and canonical matrices (purple) have simple interpretations, such as equal effects across all common gardens, or effects specific to a single common garden.  Covariance matrices included in mash that had zero posterior weight in all three genetic subgroups are not shown. </w:t>
-      </w:r>
+        <w:t>SNPs</w:t>
+      </w:r>
+      <w:r>
+        <w:rPr/>
+        <w:t xml:space="preserve"> represent small genomic intervals with </w:t>
+      </w:r>
+      <w:r>
+        <w:rPr/>
+        <w:t xml:space="preserve">evidence for </w:t>
+      </w:r>
+      <w:r>
+        <w:rPr/>
+        <w:t xml:space="preserve">a phenotypic effect correlated </w:t>
+      </w:r>
+      <w:r>
+        <w:rPr/>
+        <w:t>with an</w:t>
+      </w:r>
+      <w:r>
+        <w:rPr/>
+        <w:t xml:space="preserve"> environmental driver. Following our previous work, we considered SNPs with a log10-transformed Bayes Factor &gt; 2 as having decisive evidence in favor of non-zero phenotypic effects. We considered SNPs with at least 10% of their posterior weight on a hypothesized covariance matrix. </w:t>
+      </w:r>
+    </w:p>
+    <w:p>
+      <w:pPr>
+        <w:pStyle w:val="Normal"/>
+        <w:rPr/>
+      </w:pPr>
+      <w:r>
+        <w:rPr/>
+      </w:r>
+    </w:p>
+    <w:p>
+      <w:pPr>
+        <w:pStyle w:val="Normal"/>
+        <w:rPr/>
+      </w:pPr>
       <w:r>
         <w:rPr/>
         <w:tab/>
-      </w:r>
-    </w:p>
-    <w:p>
-      <w:pPr>
-        <w:pStyle w:val="Normal"/>
-        <w:rPr/>
-      </w:pPr>
-      <w:r>
-        <w:rPr/>
-      </w:r>
-    </w:p>
-    <w:p>
-      <w:pPr>
-        <w:pStyle w:val="Normal"/>
-        <w:rPr/>
-      </w:pPr>
-      <w:r>
-        <w:rPr/>
-      </w:r>
-    </w:p>
-    <w:p>
-      <w:pPr>
-        <w:pStyle w:val="Normal"/>
-        <w:rPr/>
-      </w:pPr>
-      <w:r>
-        <w:rPr/>
-      </w:r>
-    </w:p>
-    <w:p>
-      <w:pPr>
-        <w:pStyle w:val="Normal"/>
-        <w:rPr/>
-      </w:pPr>
-      <w:r>
-        <w:rPr/>
-      </w:r>
-    </w:p>
-    <w:p>
-      <w:pPr>
-        <w:pStyle w:val="Normal"/>
-        <w:rPr/>
-      </w:pPr>
-      <w:r>
-        <w:rPr/>
-      </w:r>
-    </w:p>
-    <w:p>
-      <w:pPr>
-        <w:pStyle w:val="Normal"/>
-        <w:rPr/>
-      </w:pPr>
-      <w:r>
-        <w:rPr/>
-      </w:r>
-    </w:p>
-    <w:p>
-      <w:pPr>
-        <w:pStyle w:val="Normal"/>
-        <w:rPr/>
-      </w:pPr>
-      <w:r>
-        <w:rPr/>
-      </w:r>
-    </w:p>
-    <w:p>
-      <w:pPr>
-        <w:pStyle w:val="Normal"/>
-        <w:rPr/>
-      </w:pPr>
-      <w:r>
-        <w:rPr/>
-      </w:r>
-    </w:p>
-    <w:p>
-      <w:pPr>
-        <w:pStyle w:val="Normal"/>
-        <w:rPr/>
-      </w:pPr>
-      <w:r>
-        <w:rPr/>
-      </w:r>
-    </w:p>
-    <w:p>
-      <w:pPr>
-        <w:pStyle w:val="Normal"/>
-        <w:rPr/>
-      </w:pPr>
-      <w:r>
-        <w:rPr/>
-      </w:r>
-    </w:p>
-    <w:p>
-      <w:pPr>
-        <w:pStyle w:val="Normal"/>
-        <w:rPr/>
-      </w:pPr>
-      <w:r>
-        <w:rPr/>
+        <w:t>We then explored additional SNP effect patterns in the greenup and flowering date data as described by the data-driven covariance matrices.</w:t>
       </w:r>
     </w:p>
     <w:p>
@@ -2241,29 +2049,17 @@
       <w:r>
         <w:rPr/>
         <w:tab/>
-        <w:t xml:space="preserve">We were particularly interested in the linked effects </w:t>
-      </w:r>
-      <w:r>
-        <w:rPr>
-          <w:rFonts w:eastAsia="Calibri" w:cs="" w:cstheme="minorBidi" w:eastAsiaTheme="minorHAnsi"/>
-          <w:color w:val="auto"/>
-          <w:kern w:val="0"/>
-          <w:sz w:val="22"/>
-          <w:szCs w:val="22"/>
-          <w:lang w:val="en-US" w:eastAsia="en-US" w:bidi="ar-SA"/>
-        </w:rPr>
-        <w:t xml:space="preserve">for </w:t>
-      </w:r>
-      <w:r>
-        <w:rPr/>
-        <w:t xml:space="preserve">SNPs with significant non-zero effects (large Bayes factors) and moderate posterior weights on one or more hypothesized covariance matrix. These cases represent small genomic intervals with a phenotypic effect and a correlated environmental driver. Following our previous work, we considered SNPs with a log10-transformed Bayes Factor &gt; 2 as having decisive evidence in favor of non-zero phenotypic effects. We considered SNPs with at least 10% of their posterior weight on a hypothesized covariance matrix. </w:t>
-      </w:r>
-    </w:p>
-    <w:p>
-      <w:pPr>
-        <w:pStyle w:val="Normal"/>
-        <w:rPr/>
-      </w:pPr>
+        <w:t xml:space="preserve">Finally, we characterized overall patterns of differential sensitivity and antagonistic pleiotropy between all SNPs with significant effects at all pairs of gardens. </w:t>
+      </w:r>
+    </w:p>
+    <w:p>
+      <w:pPr>
+        <w:pStyle w:val="Normal"/>
+        <w:rPr/>
+      </w:pPr>
+      <w:r>
+        <w:br w:type="column"/>
+      </w:r>
       <w:r>
         <w:rPr/>
       </w:r>
@@ -3544,6 +3340,14 @@
           <w:i/>
           <w:iCs/>
         </w:rPr>
+        <w:t xml:space="preserve">----- </w:t>
+      </w:r>
+      <w:r>
+        <w:rPr>
+          <w:i/>
+          <w:iCs/>
+        </w:rPr>
+        <w:t>I still need to rework this part ------------</w:t>
       </w:r>
     </w:p>
     <w:p>
@@ -5833,7 +5637,7 @@
         <w:docPartGallery w:val="Page Numbers (Bottom of Page)"/>
         <w:docPartUnique w:val="true"/>
       </w:docPartObj>
-      <w:id w:val="1110443917"/>
+      <w:id w:val="1523204471"/>
     </w:sdtPr>
     <w:sdtContent>
       <w:p>
@@ -5856,7 +5660,7 @@
         </w:r>
         <w:r>
           <w:rPr/>
-          <w:t>8</w:t>
+          <w:t>21</w:t>
         </w:r>
         <w:r>
           <w:rPr/>

</xml_diff>

<commit_message>
Finish mash hypothesis-driven covariance matrix Results section
</commit_message>
<xml_diff>
--- a/manuscript/Manuscript_v0.6.docx
+++ b/manuscript/Manuscript_v0.6.docx
@@ -459,13 +459,13 @@
       </w:r>
       <w:r>
         <w:rPr/>
-        <w:t>. Plant life histories vary along two main axes: a fast-slow continuum and a reproductive strategy continuum (Salguero-Gomez et al., 2016). The positions of species along these axes are likely to affect their evolutionary dynamics, and thus far, GxE in flowering has been studied only in fast growing, semelparous species and not in outbred, perennial systems which may face a broader swath of environments over their lifetim</w:t>
+        <w:t>. Plant life histories vary along two main axes: a fast-slow continuum and a reproductive strategy continuum (Salguero-Gomez et al., 2016). The positions of species along these axes are likely to affect their evolutionary dynamics, and thus far, GxE in flowering has been studied only in fast growing, semelparous species and not in outbred, perennial systems which may face a broader swath of environments over their lifeti</w:t>
       </w:r>
       <w:bookmarkStart w:id="1" w:name="_Hlk55223384"/>
       <w:bookmarkEnd w:id="1"/>
       <w:r>
         <w:rPr/>
-        <w:t>es.</w:t>
+        <w:t>mes.</w:t>
       </w:r>
       <w:r>
         <w:rPr>
@@ -1124,11 +1124,7 @@
       </w:r>
       <w:r>
         <w:rPr/>
-        <w:t xml:space="preserve"> ‘</w:t>
-      </w:r>
-      <w:r>
-        <w:rPr/>
-        <w:t xml:space="preserve">hypothesis-based’ covariance matrices </w:t>
+        <w:t xml:space="preserve"> ‘hypothesis-based’ covariance matrices </w:t>
       </w:r>
       <w:r>
         <w:rPr>
@@ -1158,19 +1154,7 @@
       </w:r>
       <w:r>
         <w:rPr/>
-        <w:t xml:space="preserve"> both subpopulations </w:t>
-      </w:r>
-      <w:r>
-        <w:rPr/>
-        <w:t>(Table X)</w:t>
-      </w:r>
-      <w:r>
-        <w:rPr/>
-        <w:t xml:space="preserve">. </w:t>
-      </w:r>
-      <w:r>
-        <w:rPr/>
-        <w:t xml:space="preserve">To create these covariance matrices, we used the </w:t>
+        <w:t xml:space="preserve"> both subpopulations (Table X). To create these covariance matrices, we used the </w:t>
       </w:r>
       <w:r>
         <w:rPr>
@@ -1181,8 +1165,14 @@
           <w:szCs w:val="22"/>
           <w:lang w:val="en-US" w:eastAsia="en-US" w:bidi="ar-SA"/>
         </w:rPr>
-        <w:t xml:space="preserve">same set of phenotypes defined as functions of environmental cues as previously, and determined the correlation of genotypes </w:t>
-      </w:r>
+        <w:t>same set of phenotypes defined as functions of environmental cues as previously, and determined the correlation of genotypes for these phenotypes across our common gardens. These covariance matrices differed substantially by the function of environmental cue chosen and by the subgroup of genotypes for which they were calculated (Figure 2A,D).</w:t>
+      </w:r>
+    </w:p>
+    <w:p>
+      <w:pPr>
+        <w:pStyle w:val="Normal"/>
+        <w:rPr/>
+      </w:pPr>
       <w:r>
         <w:rPr>
           <w:rFonts w:eastAsia="Calibri" w:cs="" w:cstheme="minorBidi" w:eastAsiaTheme="minorHAnsi"/>
@@ -1192,7 +1182,11 @@
           <w:szCs w:val="22"/>
           <w:lang w:val="en-US" w:eastAsia="en-US" w:bidi="ar-SA"/>
         </w:rPr>
-        <w:t>for these phenotypes</w:t>
+        <w:tab/>
+      </w:r>
+      <w:r>
+        <w:rPr/>
+        <w:t xml:space="preserve">Just as different genetic subpopulations can have different genetic covariances between phenotypes at different gardens (Figure 1B), SNPs can have different </w:t>
       </w:r>
       <w:r>
         <w:rPr>
@@ -1203,7 +1197,11 @@
           <w:szCs w:val="22"/>
           <w:lang w:val="en-US" w:eastAsia="en-US" w:bidi="ar-SA"/>
         </w:rPr>
-        <w:t xml:space="preserve"> </w:t>
+        <w:t>effect patterns</w:t>
+      </w:r>
+      <w:r>
+        <w:rPr/>
+        <w:t xml:space="preserve">, or covariances, on phenotypes at different gardens. Mash allows the user to include ‘hypothesis-based’ covariance matrices, and also generates ‘data-driven’ covariance matrices </w:t>
       </w:r>
       <w:r>
         <w:rPr>
@@ -1214,7 +1212,11 @@
           <w:szCs w:val="22"/>
           <w:lang w:val="en-US" w:eastAsia="en-US" w:bidi="ar-SA"/>
         </w:rPr>
-        <w:t>across our common</w:t>
+        <w:t>from patterns of effects in the data. Mash</w:t>
+      </w:r>
+      <w:r>
+        <w:rPr/>
+        <w:t xml:space="preserve"> first assigns mixture proportions for each SNP onto each provided covariance matrix using maximum likelihood. Second, mash </w:t>
       </w:r>
       <w:r>
         <w:rPr>
@@ -1225,7 +1227,11 @@
           <w:szCs w:val="22"/>
           <w:lang w:val="en-US" w:eastAsia="en-US" w:bidi="ar-SA"/>
         </w:rPr>
-        <w:t xml:space="preserve"> gardens. </w:t>
+        <w:t>uses Bayes’ theorem to shrink effects</w:t>
+      </w:r>
+      <w:r>
+        <w:rPr/>
+        <w:t xml:space="preserve"> for each SNP towards </w:t>
       </w:r>
       <w:r>
         <w:rPr>
@@ -1236,7 +1242,11 @@
           <w:szCs w:val="22"/>
           <w:lang w:val="en-US" w:eastAsia="en-US" w:bidi="ar-SA"/>
         </w:rPr>
-        <w:t>These covariance matrices differed substantially by the function of environmental cue chosen and by the subgroup of genotypes for which they were calculated (Figure 2A,</w:t>
+        <w:t xml:space="preserve">the set </w:t>
+      </w:r>
+      <w:r>
+        <w:rPr/>
+        <w:t xml:space="preserve">of covariance matrices in accordance to their mixture proportions. </w:t>
       </w:r>
       <w:r>
         <w:rPr>
@@ -1247,7 +1257,11 @@
           <w:szCs w:val="22"/>
           <w:lang w:val="en-US" w:eastAsia="en-US" w:bidi="ar-SA"/>
         </w:rPr>
-        <w:t>D</w:t>
+        <w:t>For example</w:t>
+      </w:r>
+      <w:r>
+        <w:rPr/>
+        <w:t xml:space="preserve">, a SNP affecting flowering may </w:t>
       </w:r>
       <w:r>
         <w:rPr>
@@ -1258,14 +1272,12 @@
           <w:szCs w:val="22"/>
           <w:lang w:val="en-US" w:eastAsia="en-US" w:bidi="ar-SA"/>
         </w:rPr>
-        <w:t>).</w:t>
-      </w:r>
-    </w:p>
-    <w:p>
-      <w:pPr>
-        <w:pStyle w:val="Normal"/>
-        <w:rPr/>
-      </w:pPr>
+        <w:t xml:space="preserve">have a high mixture proportion, or weight, on </w:t>
+      </w:r>
+      <w:r>
+        <w:rPr/>
+        <w:t>a covariance matrix created from a specific environmental cue. In th</w:t>
+      </w:r>
       <w:r>
         <w:rPr>
           <w:rFonts w:eastAsia="Calibri" w:cs="" w:cstheme="minorBidi" w:eastAsiaTheme="minorHAnsi"/>
@@ -1275,11 +1287,11 @@
           <w:szCs w:val="22"/>
           <w:lang w:val="en-US" w:eastAsia="en-US" w:bidi="ar-SA"/>
         </w:rPr>
-        <w:tab/>
-      </w:r>
-      <w:r>
-        <w:rPr/>
-        <w:t xml:space="preserve">Just as different genetic subpopulations can have different genetic covariances between phenotypes at different gardens (Figure 1B), SNPs can have different </w:t>
+        <w:t>at</w:t>
+      </w:r>
+      <w:r>
+        <w:rPr/>
+        <w:t xml:space="preserve"> case, we can infer that </w:t>
       </w:r>
       <w:r>
         <w:rPr>
@@ -1290,27 +1302,11 @@
           <w:szCs w:val="22"/>
           <w:lang w:val="en-US" w:eastAsia="en-US" w:bidi="ar-SA"/>
         </w:rPr>
-        <w:t>effect patterns</w:t>
-      </w:r>
-      <w:r>
-        <w:rPr/>
-        <w:t xml:space="preserve">, or covariances, on phenotypes at different gardens. Mash allows </w:t>
-      </w:r>
-      <w:r>
-        <w:rPr/>
-        <w:t>the user to include ‘hypothesis-based’ covariance matrices, and also generates</w:t>
-      </w:r>
-      <w:r>
-        <w:rPr/>
-        <w:t xml:space="preserve"> ‘</w:t>
-      </w:r>
-      <w:r>
-        <w:rPr/>
-        <w:t>data-driven’</w:t>
-      </w:r>
-      <w:r>
-        <w:rPr/>
-        <w:t xml:space="preserve"> covariance matrices </w:t>
+        <w:t>that SNP’s effect on</w:t>
+      </w:r>
+      <w:r>
+        <w:rPr/>
+        <w:t xml:space="preserve"> flowering is caused by a response to that environmental cue. These user-specified and data-driven covariance matrices are an important advantage mash offers for studying patterns of GxE: the user-specified covariance matrices allow hypothesis testing of specific environmental drivers for </w:t>
       </w:r>
       <w:r>
         <w:rPr>
@@ -1321,7 +1317,22 @@
           <w:szCs w:val="22"/>
           <w:lang w:val="en-US" w:eastAsia="en-US" w:bidi="ar-SA"/>
         </w:rPr>
-        <w:t xml:space="preserve">from patterns of effects in the data. </w:t>
+        <w:t>each</w:t>
+      </w:r>
+      <w:r>
+        <w:rPr/>
+        <w:t xml:space="preserve"> SNP, while the data-driven covariance matrices allow exploration of additional unexplained patterns of covariation. </w:t>
+      </w:r>
+    </w:p>
+    <w:p>
+      <w:pPr>
+        <w:pStyle w:val="Normal"/>
+        <w:rPr/>
+      </w:pPr>
+      <w:r>
+        <w:rPr/>
+        <w:tab/>
+        <w:t xml:space="preserve">We used mash to examine GxE in greenup and flowering in three genetic subgroups: the Gulf, the Midwest, and both subpopulations, for a total of six mash runs. We first looked at the log-likelihoods of each of these six mash runs with and without our hypothesis-driven matrices. For mash models </w:t>
       </w:r>
       <w:r>
         <w:rPr>
@@ -1332,7 +1343,11 @@
           <w:szCs w:val="22"/>
           <w:lang w:val="en-US" w:eastAsia="en-US" w:bidi="ar-SA"/>
         </w:rPr>
-        <w:t>M</w:t>
+        <w:t>with</w:t>
+      </w:r>
+      <w:r>
+        <w:rPr/>
+        <w:t xml:space="preserve"> both subpopulations, </w:t>
       </w:r>
       <w:r>
         <w:rPr>
@@ -1343,35 +1358,28 @@
           <w:szCs w:val="22"/>
           <w:lang w:val="en-US" w:eastAsia="en-US" w:bidi="ar-SA"/>
         </w:rPr>
-        <w:t>ash</w:t>
-      </w:r>
-      <w:r>
-        <w:rPr/>
-        <w:t xml:space="preserve"> </w:t>
-      </w:r>
-      <w:r>
-        <w:rPr/>
-        <w:t xml:space="preserve">first </w:t>
-      </w:r>
-      <w:r>
-        <w:rPr/>
-        <w:t xml:space="preserve">assigns mixture proportions for each SNP onto each </w:t>
-      </w:r>
-      <w:r>
-        <w:rPr/>
-        <w:t xml:space="preserve">provided </w:t>
-      </w:r>
-      <w:r>
-        <w:rPr/>
-        <w:t xml:space="preserve">covariance matrix using maximum likelihood. </w:t>
-      </w:r>
-      <w:r>
-        <w:rPr/>
-        <w:t>Second, m</w:t>
-      </w:r>
-      <w:r>
-        <w:rPr/>
-        <w:t xml:space="preserve">ash </w:t>
+        <w:t>including</w:t>
+      </w:r>
+      <w:r>
+        <w:rPr/>
+        <w:t xml:space="preserve"> the hypothesis covariance matrices significantly improved the model fit (greenup LR = 774 flowering LR = 2942). For the single subpopulations, the hypothesis covariance matrices improved the model fit for the Midwest for greenup and for the Gulf for flowering, but did not improve it for the other phenotype (Midwest greenup LR = 866; flowering LR =</w:t>
+      </w:r>
+      <w:r>
+        <w:rPr>
+          <w:strike w:val="false"/>
+          <w:dstrike w:val="false"/>
+        </w:rPr>
+        <w:t xml:space="preserve"> -3063; Gulf greenup LR = -318; flowering LR = 1279). </w:t>
+      </w:r>
+    </w:p>
+    <w:p>
+      <w:pPr>
+        <w:pStyle w:val="Normal"/>
+        <w:rPr/>
+      </w:pPr>
+      <w:r>
+        <w:rPr/>
+        <w:tab/>
       </w:r>
       <w:r>
         <w:rPr>
@@ -1382,11 +1390,11 @@
           <w:szCs w:val="22"/>
           <w:lang w:val="en-US" w:eastAsia="en-US" w:bidi="ar-SA"/>
         </w:rPr>
-        <w:t>uses Bayes’ theorem to shrink effects</w:t>
-      </w:r>
-      <w:r>
-        <w:rPr/>
-        <w:t xml:space="preserve"> for each SNP towards </w:t>
+        <w:t xml:space="preserve">The hypothesis-driven matrices </w:t>
+      </w:r>
+      <w:r>
+        <w:rPr/>
+        <w:t xml:space="preserve">were created from environmental correlations during or prior to the phenological event in the Gulf, Midwest, or both subpopulations (Table X). We used </w:t>
       </w:r>
       <w:r>
         <w:rPr>
@@ -1397,11 +1405,11 @@
           <w:szCs w:val="22"/>
           <w:lang w:val="en-US" w:eastAsia="en-US" w:bidi="ar-SA"/>
         </w:rPr>
-        <w:t xml:space="preserve">the set </w:t>
-      </w:r>
-      <w:r>
-        <w:rPr/>
-        <w:t xml:space="preserve">of covariance matrices in accordance to their mixture proportions. </w:t>
+        <w:t xml:space="preserve">distinct sets of </w:t>
+      </w:r>
+      <w:r>
+        <w:rPr/>
+        <w:t xml:space="preserve">user-specified, hypothesis-driven covariance matrices </w:t>
       </w:r>
       <w:r>
         <w:rPr>
@@ -1412,222 +1420,7 @@
           <w:szCs w:val="22"/>
           <w:lang w:val="en-US" w:eastAsia="en-US" w:bidi="ar-SA"/>
         </w:rPr>
-        <w:t>For example</w:t>
-      </w:r>
-      <w:r>
-        <w:rPr/>
-        <w:t xml:space="preserve">, a SNP affecting flowering may </w:t>
-      </w:r>
-      <w:r>
-        <w:rPr>
-          <w:rFonts w:eastAsia="Calibri" w:cs="" w:cstheme="minorBidi" w:eastAsiaTheme="minorHAnsi"/>
-          <w:color w:val="auto"/>
-          <w:kern w:val="0"/>
-          <w:sz w:val="22"/>
-          <w:szCs w:val="22"/>
-          <w:lang w:val="en-US" w:eastAsia="en-US" w:bidi="ar-SA"/>
-        </w:rPr>
-        <w:t xml:space="preserve">have a high mixture proportion, or weight, on </w:t>
-      </w:r>
-      <w:r>
-        <w:rPr/>
-        <w:t>a covariance matrix created from a specific environmental cue. In th</w:t>
-      </w:r>
-      <w:r>
-        <w:rPr>
-          <w:rFonts w:eastAsia="Calibri" w:cs="" w:cstheme="minorBidi" w:eastAsiaTheme="minorHAnsi"/>
-          <w:color w:val="auto"/>
-          <w:kern w:val="0"/>
-          <w:sz w:val="22"/>
-          <w:szCs w:val="22"/>
-          <w:lang w:val="en-US" w:eastAsia="en-US" w:bidi="ar-SA"/>
-        </w:rPr>
-        <w:t>at</w:t>
-      </w:r>
-      <w:r>
-        <w:rPr/>
-        <w:t xml:space="preserve"> case, we can infer that </w:t>
-      </w:r>
-      <w:r>
-        <w:rPr>
-          <w:rFonts w:eastAsia="Calibri" w:cs="" w:cstheme="minorBidi" w:eastAsiaTheme="minorHAnsi"/>
-          <w:color w:val="auto"/>
-          <w:kern w:val="0"/>
-          <w:sz w:val="22"/>
-          <w:szCs w:val="22"/>
-          <w:lang w:val="en-US" w:eastAsia="en-US" w:bidi="ar-SA"/>
-        </w:rPr>
-        <w:t>that SNP’s effect on</w:t>
-      </w:r>
-      <w:r>
-        <w:rPr/>
-        <w:t xml:space="preserve"> flowering is </w:t>
-      </w:r>
-      <w:r>
-        <w:rPr/>
-        <w:t>caused by a response</w:t>
-      </w:r>
-      <w:r>
-        <w:rPr/>
-        <w:t xml:space="preserve"> to that environmental cue. These user-specified and data-driven covariance matrices are an important advantage mash offers for studying patterns of GxE: the user-specified covariance matrices allow hypothesis testing of specific environmental drivers for </w:t>
-      </w:r>
-      <w:r>
-        <w:rPr>
-          <w:rFonts w:eastAsia="Calibri" w:cs="" w:cstheme="minorBidi" w:eastAsiaTheme="minorHAnsi"/>
-          <w:color w:val="auto"/>
-          <w:kern w:val="0"/>
-          <w:sz w:val="22"/>
-          <w:szCs w:val="22"/>
-          <w:lang w:val="en-US" w:eastAsia="en-US" w:bidi="ar-SA"/>
-        </w:rPr>
-        <w:t>each</w:t>
-      </w:r>
-      <w:r>
-        <w:rPr/>
-        <w:t xml:space="preserve"> SNP, while the data-driven covariance matrices allow exploration of additional unexplained patterns of covariation. </w:t>
-      </w:r>
-    </w:p>
-    <w:p>
-      <w:pPr>
-        <w:pStyle w:val="Normal"/>
-        <w:rPr/>
-      </w:pPr>
-      <w:r>
-        <w:rPr/>
-        <w:tab/>
-        <w:t xml:space="preserve">We used mash to examine GxE in greenup and flowering in three genetic subgroups: the Gulf, the Midwest, and both subpopulations, for a total of six mash runs. We first looked at the log-likelihoods of each of these six mash runs with and without our hypothesis-driven matrices. For mash models </w:t>
-      </w:r>
-      <w:r>
-        <w:rPr>
-          <w:rFonts w:eastAsia="Calibri" w:cs="" w:cstheme="minorBidi" w:eastAsiaTheme="minorHAnsi"/>
-          <w:color w:val="auto"/>
-          <w:kern w:val="0"/>
-          <w:sz w:val="22"/>
-          <w:szCs w:val="22"/>
-          <w:lang w:val="en-US" w:eastAsia="en-US" w:bidi="ar-SA"/>
-        </w:rPr>
-        <w:t>with</w:t>
-      </w:r>
-      <w:r>
-        <w:rPr/>
-        <w:t xml:space="preserve"> both subpopulations, </w:t>
-      </w:r>
-      <w:r>
-        <w:rPr>
-          <w:rFonts w:eastAsia="Calibri" w:cs="" w:cstheme="minorBidi" w:eastAsiaTheme="minorHAnsi"/>
-          <w:color w:val="auto"/>
-          <w:kern w:val="0"/>
-          <w:sz w:val="22"/>
-          <w:szCs w:val="22"/>
-          <w:lang w:val="en-US" w:eastAsia="en-US" w:bidi="ar-SA"/>
-        </w:rPr>
-        <w:t>including</w:t>
-      </w:r>
-      <w:r>
-        <w:rPr/>
-        <w:t xml:space="preserve"> the hypothesis covariance matrices significantly improved the model fit (greenup LR = 774 flowering LR = 2942). For the single subpopulations, the hypothesis covariance matrices improved the model fit for the Midwest for greenup and for the Gulf for flowering, but did not improve it for the other phenotype (Midwest greenup LR = 866; flowering LR =</w:t>
-      </w:r>
-      <w:r>
-        <w:rPr>
-          <w:strike w:val="false"/>
-          <w:dstrike w:val="false"/>
-        </w:rPr>
-        <w:t xml:space="preserve"> -3063; Gulf greenup LR = -318; flowering LR = 1279). </w:t>
-      </w:r>
-    </w:p>
-    <w:p>
-      <w:pPr>
-        <w:pStyle w:val="Normal"/>
-        <w:rPr/>
-      </w:pPr>
-      <w:r>
-        <w:rPr/>
-        <w:tab/>
-      </w:r>
-      <w:r>
-        <w:rPr>
-          <w:rFonts w:eastAsia="Calibri" w:cs="" w:cstheme="minorBidi" w:eastAsiaTheme="minorHAnsi"/>
-          <w:color w:val="auto"/>
-          <w:kern w:val="0"/>
-          <w:sz w:val="22"/>
-          <w:szCs w:val="22"/>
-          <w:lang w:val="en-US" w:eastAsia="en-US" w:bidi="ar-SA"/>
-        </w:rPr>
-        <w:t xml:space="preserve">The hypothesis-driven matrices </w:t>
-      </w:r>
-      <w:r>
-        <w:rPr/>
-        <w:t xml:space="preserve">were created from environmental correlations during or prior to the phenological event in the Gulf, Midwest, or both subpopulations (Table X). We used </w:t>
-      </w:r>
-      <w:r>
-        <w:rPr>
-          <w:rFonts w:eastAsia="Calibri" w:cs="" w:cstheme="minorBidi" w:eastAsiaTheme="minorHAnsi"/>
-          <w:color w:val="auto"/>
-          <w:kern w:val="0"/>
-          <w:sz w:val="22"/>
-          <w:szCs w:val="22"/>
-          <w:lang w:val="en-US" w:eastAsia="en-US" w:bidi="ar-SA"/>
-        </w:rPr>
-        <w:t xml:space="preserve">distinct sets of </w:t>
-      </w:r>
-      <w:r>
-        <w:rPr/>
-        <w:t xml:space="preserve">user-specified, hypothesis-driven covariance matrices </w:t>
-      </w:r>
-      <w:r>
-        <w:rPr>
-          <w:rFonts w:eastAsia="Calibri" w:cs="" w:cstheme="minorBidi" w:eastAsiaTheme="minorHAnsi"/>
-          <w:color w:val="auto"/>
-          <w:kern w:val="0"/>
-          <w:sz w:val="22"/>
-          <w:szCs w:val="22"/>
-          <w:lang w:val="en-US" w:eastAsia="en-US" w:bidi="ar-SA"/>
-        </w:rPr>
-        <w:t xml:space="preserve">for greenup and flowering, but the same set </w:t>
-      </w:r>
-      <w:r>
-        <w:rPr>
-          <w:rFonts w:eastAsia="Calibri" w:cs="" w:cstheme="minorBidi" w:eastAsiaTheme="minorHAnsi"/>
-          <w:color w:val="auto"/>
-          <w:kern w:val="0"/>
-          <w:sz w:val="22"/>
-          <w:szCs w:val="22"/>
-          <w:lang w:val="en-US" w:eastAsia="en-US" w:bidi="ar-SA"/>
-        </w:rPr>
-        <w:t xml:space="preserve">of hypothesis-driven covariance matrices </w:t>
-      </w:r>
-      <w:r>
-        <w:rPr>
-          <w:rFonts w:eastAsia="Calibri" w:cs="" w:cstheme="minorBidi" w:eastAsiaTheme="minorHAnsi"/>
-          <w:color w:val="auto"/>
-          <w:kern w:val="0"/>
-          <w:sz w:val="22"/>
-          <w:szCs w:val="22"/>
-          <w:lang w:val="en-US" w:eastAsia="en-US" w:bidi="ar-SA"/>
-        </w:rPr>
-        <w:t xml:space="preserve">for all genetic subgroups. Thus, we could directly compare the total weight mash placed on each of these matrices between subgroups </w:t>
-      </w:r>
-      <w:r>
-        <w:rPr>
-          <w:rFonts w:eastAsia="Calibri" w:cs="" w:cstheme="minorBidi" w:eastAsiaTheme="minorHAnsi"/>
-          <w:color w:val="auto"/>
-          <w:kern w:val="0"/>
-          <w:sz w:val="22"/>
-          <w:szCs w:val="22"/>
-          <w:lang w:val="en-US" w:eastAsia="en-US" w:bidi="ar-SA"/>
-        </w:rPr>
-        <w:t>for the same phenotype</w:t>
-      </w:r>
-      <w:r>
-        <w:rPr>
-          <w:rFonts w:eastAsia="Calibri" w:cs="" w:cstheme="minorBidi" w:eastAsiaTheme="minorHAnsi"/>
-          <w:color w:val="auto"/>
-          <w:kern w:val="0"/>
-          <w:sz w:val="22"/>
-          <w:szCs w:val="22"/>
-          <w:lang w:val="en-US" w:eastAsia="en-US" w:bidi="ar-SA"/>
-        </w:rPr>
-        <w:t>.</w:t>
+        <w:t>for greenup and flowering, but the same set of hypothesis-driven covariance matrices for all genetic subgroups. Thus, we could directly compare the total weight mash placed on each of these matrices between subgroups for the same phenotype.</w:t>
       </w:r>
       <w:r>
         <w:rPr/>
@@ -1644,85 +1437,7 @@
           <w:szCs w:val="22"/>
           <w:lang w:val="en-US" w:eastAsia="en-US" w:bidi="ar-SA"/>
         </w:rPr>
-        <w:t>All subgroups differed in which hypothesized covariance matrices had large weights (Fig 2</w:t>
-      </w:r>
-      <w:r>
-        <w:rPr>
-          <w:rFonts w:eastAsia="Calibri" w:cs="" w:cstheme="minorBidi" w:eastAsiaTheme="minorHAnsi"/>
-          <w:strike w:val="false"/>
-          <w:dstrike w:val="false"/>
-          <w:color w:val="auto"/>
-          <w:kern w:val="0"/>
-          <w:sz w:val="22"/>
-          <w:szCs w:val="22"/>
-          <w:lang w:val="en-US" w:eastAsia="en-US" w:bidi="ar-SA"/>
-        </w:rPr>
-        <w:t>B,E</w:t>
-      </w:r>
-      <w:r>
-        <w:rPr>
-          <w:rFonts w:eastAsia="Calibri" w:cs="" w:cstheme="minorBidi" w:eastAsiaTheme="minorHAnsi"/>
-          <w:strike w:val="false"/>
-          <w:dstrike w:val="false"/>
-          <w:color w:val="auto"/>
-          <w:kern w:val="0"/>
-          <w:sz w:val="22"/>
-          <w:szCs w:val="22"/>
-          <w:lang w:val="en-US" w:eastAsia="en-US" w:bidi="ar-SA"/>
-        </w:rPr>
-        <w:t xml:space="preserve">). For greenup for the Midwest subgroup, mash placed 28.6% of the weight on the covariance matrix created by correlating the temperature average in the 10 days prior to greenup. In contrast, hypothesized matrices created by correlating average temperature and cumulative GDD over 18 days had nonzero weights in the Gulf and both subgroups. For flowering, the Midwest had the largest hypothesis-driven weights for matrices correlating cumulative GDD from greenup to flowering, while the Gulf had the largest hypothesis-driven weights for matrices correlating daylength </w:t>
-      </w:r>
-      <w:r>
-        <w:rPr>
-          <w:rFonts w:eastAsia="Calibri" w:cs="" w:cstheme="minorBidi" w:eastAsiaTheme="minorHAnsi"/>
-          <w:strike w:val="false"/>
-          <w:dstrike w:val="false"/>
-          <w:color w:val="auto"/>
-          <w:kern w:val="0"/>
-          <w:sz w:val="22"/>
-          <w:szCs w:val="22"/>
-          <w:lang w:val="en-US" w:eastAsia="en-US" w:bidi="ar-SA"/>
-        </w:rPr>
-        <w:t>at flowering or d</w:t>
-      </w:r>
-      <w:r>
-        <w:rPr>
-          <w:rFonts w:eastAsia="Calibri" w:cs="" w:cstheme="minorBidi" w:eastAsiaTheme="minorHAnsi"/>
-          <w:strike w:val="false"/>
-          <w:dstrike w:val="false"/>
-          <w:color w:val="auto"/>
-          <w:kern w:val="0"/>
-          <w:sz w:val="22"/>
-          <w:szCs w:val="22"/>
-          <w:lang w:val="en-US" w:eastAsia="en-US" w:bidi="ar-SA"/>
-        </w:rPr>
-        <w:t xml:space="preserve">aylength change before flowering. Thus, distinct environmental drivers </w:t>
-      </w:r>
-      <w:r>
-        <w:rPr>
-          <w:rFonts w:eastAsia="Calibri" w:cs="" w:cstheme="minorBidi" w:eastAsiaTheme="minorHAnsi"/>
-          <w:strike w:val="false"/>
-          <w:dstrike w:val="false"/>
-          <w:color w:val="auto"/>
-          <w:kern w:val="0"/>
-          <w:sz w:val="22"/>
-          <w:szCs w:val="22"/>
-          <w:lang w:val="en-US" w:eastAsia="en-US" w:bidi="ar-SA"/>
-        </w:rPr>
-        <w:t>best captured</w:t>
-      </w:r>
-      <w:r>
-        <w:rPr>
-          <w:rFonts w:eastAsia="Calibri" w:cs="" w:cstheme="minorBidi" w:eastAsiaTheme="minorHAnsi"/>
-          <w:strike w:val="false"/>
-          <w:dstrike w:val="false"/>
-          <w:color w:val="auto"/>
-          <w:kern w:val="0"/>
-          <w:sz w:val="22"/>
-          <w:szCs w:val="22"/>
-          <w:lang w:val="en-US" w:eastAsia="en-US" w:bidi="ar-SA"/>
-        </w:rPr>
-        <w:t xml:space="preserve"> SNP effects in these two genetic subpopulations. Mash on both subgroups gave large hypothesis-driven weights for all three of these matrices, indicating that mash could detect both sets of cues in the combined population. Overall, </w:t>
+        <w:t xml:space="preserve">All subgroups differed in which hypothesized covariance matrices had large weights (Fig 2B,E). For greenup for the Midwest subgroup, mash placed 28.6% of the weight on the covariance matrix created by correlating the temperature average in the 10 days prior to greenup. In contrast, hypothesized matrices created by correlating average temperature and cumulative GDD over 18 days had nonzero weights in the Gulf and both subgroups. For flowering, the Midwest had the largest hypothesis-driven weights for matrices correlating cumulative GDD from greenup to flowering, while the Gulf had the largest hypothesis-driven weights for matrices correlating daylength at flowering or daylength change before flowering. Thus, distinct environmental drivers best captured SNP effects in these two genetic subpopulations. Mash on both subgroups gave large hypothesis-driven weights for all three of these matrices, indicating that mash could detect both sets of cues in the combined population. Overall, </w:t>
       </w:r>
       <w:r>
         <w:rPr/>
@@ -1808,31 +1523,30 @@
         </w:rPr>
       </w:pPr>
       <w:r>
-        <w:rPr/>
-      </w:r>
-    </w:p>
-    <w:p>
-      <w:pPr>
-        <w:pStyle w:val="Normal"/>
-        <w:rPr/>
-      </w:pPr>
-      <w:r>
-        <w:br w:type="column"/>
-      </w:r>
-      <w:r>
         <w:rPr>
           <w:b/>
           <w:bCs/>
         </w:rPr>
+      </w:r>
+    </w:p>
+    <w:p>
+      <w:pPr>
+        <w:pStyle w:val="Normal"/>
+        <w:rPr/>
+      </w:pPr>
+      <w:r>
+        <w:br w:type="column"/>
+      </w:r>
+      <w:r>
+        <w:rPr>
+          <w:b/>
+          <w:bCs/>
+        </w:rPr>
         <w:t>Figure 2.</w:t>
       </w:r>
       <w:r>
         <w:rPr/>
-        <w:t xml:space="preserve"> </w:t>
-      </w:r>
-      <w:r>
-        <w:rPr/>
-        <w:t xml:space="preserve">Example hypothesis-driven covariance matrices specified in mash and the posterior weights placed on all covariance matrices. A,D) Six example hypothesized covariance matrices specified for the A) greenup date phenotype and D) flowering date phenotype. A canonical covariance matrix of equal effects is also shown. B,E) </w:t>
+        <w:t xml:space="preserve"> Example hypothesis-driven covariance matrices specified in mash and the posterior weights placed on all covariance matrices. A,D) Six example hypothesized covariance matrices specified for the A) greenup date phenotype and D) flowering date phenotype. A canonical covariance matrix of equal effects is also shown. B,E) </w:t>
       </w:r>
       <w:r>
         <w:rPr>
@@ -1843,62 +1557,7 @@
           <w:szCs w:val="22"/>
           <w:lang w:val="en-US" w:eastAsia="en-US" w:bidi="ar-SA"/>
         </w:rPr>
-        <w:t xml:space="preserve">Total posterior weight placed on each covariance matrix type specified </w:t>
-      </w:r>
-      <w:r>
-        <w:rPr>
-          <w:rFonts w:eastAsia="Calibri" w:cs="" w:cstheme="minorBidi" w:eastAsiaTheme="minorHAnsi"/>
-          <w:color w:val="auto"/>
-          <w:kern w:val="0"/>
-          <w:sz w:val="22"/>
-          <w:szCs w:val="22"/>
-          <w:lang w:val="en-US" w:eastAsia="en-US" w:bidi="ar-SA"/>
-        </w:rPr>
-        <w:t>for B) greenup date and E) flowering date mash model</w:t>
-      </w:r>
-      <w:r>
-        <w:rPr>
-          <w:rFonts w:eastAsia="Calibri" w:cs="" w:cstheme="minorBidi" w:eastAsiaTheme="minorHAnsi"/>
-          <w:color w:val="auto"/>
-          <w:kern w:val="0"/>
-          <w:sz w:val="22"/>
-          <w:szCs w:val="22"/>
-          <w:lang w:val="en-US" w:eastAsia="en-US" w:bidi="ar-SA"/>
-        </w:rPr>
-        <w:t xml:space="preserve">s. Hypothesized covariance matrices (green) were created from environment-specific correlations across eight common gardens, and are described in Table X. Data-driven matrices (teal) are specific to each mash model, and canonical matrices (purple) have simple interpretations, such as equal effects across all common gardens, or effects specific to a single common garden.  Covariance matrices included in mash that had zero posterior weight in all three </w:t>
-      </w:r>
-      <w:r>
-        <w:rPr>
-          <w:rFonts w:eastAsia="Calibri" w:cs="" w:cstheme="minorBidi" w:eastAsiaTheme="minorHAnsi"/>
-          <w:color w:val="auto"/>
-          <w:kern w:val="0"/>
-          <w:sz w:val="22"/>
-          <w:szCs w:val="22"/>
-          <w:lang w:val="en-US" w:eastAsia="en-US" w:bidi="ar-SA"/>
-        </w:rPr>
-        <w:t>mash runs on the</w:t>
-      </w:r>
-      <w:r>
-        <w:rPr>
-          <w:rFonts w:eastAsia="Calibri" w:cs="" w:cstheme="minorBidi" w:eastAsiaTheme="minorHAnsi"/>
-          <w:color w:val="auto"/>
-          <w:kern w:val="0"/>
-          <w:sz w:val="22"/>
-          <w:szCs w:val="22"/>
-          <w:lang w:val="en-US" w:eastAsia="en-US" w:bidi="ar-SA"/>
-        </w:rPr>
-        <w:t xml:space="preserve"> genetic subgroups are not shown. </w:t>
-      </w:r>
-      <w:r>
-        <w:rPr>
-          <w:rFonts w:eastAsia="Calibri" w:cs="" w:cstheme="minorBidi" w:eastAsiaTheme="minorHAnsi"/>
-          <w:color w:val="auto"/>
-          <w:kern w:val="0"/>
-          <w:sz w:val="22"/>
-          <w:szCs w:val="22"/>
-          <w:lang w:val="en-US" w:eastAsia="en-US" w:bidi="ar-SA"/>
-        </w:rPr>
-        <w:t>C,F) Total posterior weight placed on covariance matrices that were hypothesized, data-driven, or canonical, for the C) greenup date phenotype and F) flowering date phenotype.</w:t>
+        <w:t>Total posterior weight placed on each covariance matrix type specified for B) greenup date and E) flowering date mash models. Hypothesized covariance matrices (green) were created from environment-specific correlations across eight common gardens, and are described in Table X. Data-driven matrices (teal) are specific to each mash model, and canonical matrices (purple) have simple interpretations, such as equal effects across all common gardens, or effects specific to a single common garden.  Covariance matrices included in mash that had zero posterior weight in all three mash runs on the genetic subgroups are not shown. C,F) Total posterior weight placed on covariance matrices that were hypothesized, data-driven, or canonical, for the C) greenup date phenotype and F) flowering date phenotype.</w:t>
       </w:r>
     </w:p>
     <w:p>
@@ -1909,7 +1568,7 @@
       <w:r>
         <w:rPr/>
         <w:drawing>
-          <wp:anchor behindDoc="0" distT="0" distB="0" distL="0" distR="0" simplePos="0" locked="0" layoutInCell="0" allowOverlap="1" relativeHeight="6">
+          <wp:anchor behindDoc="0" distT="0" distB="0" distL="0" distR="0" simplePos="0" locked="0" layoutInCell="0" allowOverlap="1" relativeHeight="5">
             <wp:simplePos x="0" y="0"/>
             <wp:positionH relativeFrom="column">
               <wp:posOffset>-24765</wp:posOffset>
@@ -1993,32 +1652,355 @@
       </w:r>
       <w:r>
         <w:rPr/>
-        <w:t xml:space="preserve"> represent small genomic intervals with </w:t>
-      </w:r>
-      <w:r>
-        <w:rPr/>
-        <w:t xml:space="preserve">evidence for </w:t>
-      </w:r>
-      <w:r>
-        <w:rPr/>
-        <w:t xml:space="preserve">a phenotypic effect correlated </w:t>
-      </w:r>
-      <w:r>
-        <w:rPr/>
-        <w:t>with an</w:t>
-      </w:r>
-      <w:r>
-        <w:rPr/>
-        <w:t xml:space="preserve"> environmental driver. Following our previous work, we considered SNPs with a log10-transformed Bayes Factor &gt; 2 as having decisive evidence in favor of non-zero phenotypic effects. We considered SNPs with at least 10% of their posterior weight on a hypothesized covariance matrix. </w:t>
-      </w:r>
-    </w:p>
-    <w:p>
-      <w:pPr>
-        <w:pStyle w:val="Normal"/>
-        <w:rPr/>
-      </w:pPr>
-      <w:r>
-        <w:rPr/>
+        <w:t xml:space="preserve"> represent small genomic intervals with evidence for a phenotypic effect correlated with an environmental driver. Following our previous work, we considered SNPs with a log10-transformed Bayes Factor &gt; 2 as having decisive evidence in favor of non-zero phenotypic effects. We considered SNPs with at least 10% of their posterior weight on a hypothesized covariance matrix. </w:t>
+      </w:r>
+      <w:r>
+        <w:rPr/>
+        <w:t xml:space="preserve">Few SNPs met these criteria and were within 20kb of a functionally annotated gene: two and four for greenup in the Gulf and in both subgroups, and four and one for flowering in the Midwest and in both subgroups. </w:t>
+      </w:r>
+    </w:p>
+    <w:p>
+      <w:pPr>
+        <w:pStyle w:val="Normal"/>
+        <w:rPr/>
+      </w:pPr>
+      <w:r>
+        <w:rPr/>
+        <w:tab/>
+        <w:t xml:space="preserve">The two SNPs for greenup in the Gulf subpopulation had high posterior weights on the cumulative GDD covariance matrix created for the 18 days before greenup for both the Gulf and Midwest subpopulation. This corresponds to the time period before and during greenup in the Gulf subpopulation. The homologs of these genes in rice were OsCPK25 and WP3. </w:t>
+      </w:r>
+      <w:r>
+        <w:rPr/>
+        <w:t xml:space="preserve">OsCPK25 is a calcium-dependent protein kinase in a gene family with high sequence similarity </w:t>
+      </w:r>
+      <w:r>
+        <w:rPr/>
+        <w:t>(Ray et al. 2007)</w:t>
+      </w:r>
+      <w:r>
+        <w:rPr/>
+        <w:t xml:space="preserve">; these genes are involved in many physiological responses and developmental processes. WP3, or </w:t>
+      </w:r>
+      <w:r>
+        <w:rPr>
+          <w:rFonts w:eastAsia="Calibri" w:cs="" w:cstheme="minorBidi" w:eastAsiaTheme="minorHAnsi"/>
+          <w:color w:val="auto"/>
+          <w:kern w:val="0"/>
+          <w:sz w:val="22"/>
+          <w:szCs w:val="22"/>
+          <w:lang w:val="en-US" w:eastAsia="en-US" w:bidi="ar-SA"/>
+        </w:rPr>
+        <w:t>WHITE PANICLE</w:t>
+      </w:r>
+      <w:r>
+        <w:rPr/>
+        <w:t xml:space="preserve"> 3, is a nucleus-encoded mitochondrial protein essential for proper development and maintenance of chloroplasts and mitochondria in rice </w:t>
+      </w:r>
+      <w:r>
+        <w:rPr/>
+        <w:t>(Li et al. 2018)</w:t>
+      </w:r>
+      <w:r>
+        <w:rPr/>
+        <w:t xml:space="preserve">. </w:t>
+      </w:r>
+    </w:p>
+    <w:p>
+      <w:pPr>
+        <w:pStyle w:val="Normal"/>
+        <w:rPr/>
+      </w:pPr>
+      <w:r>
+        <w:rPr/>
+      </w:r>
+    </w:p>
+    <w:p>
+      <w:pPr>
+        <w:pStyle w:val="Normal"/>
+        <w:rPr/>
+      </w:pPr>
+      <w:r>
+        <w:rPr>
+          <w:rFonts w:eastAsia="Calibri" w:cs="" w:cstheme="minorBidi" w:eastAsiaTheme="minorHAnsi"/>
+          <w:color w:val="auto"/>
+          <w:kern w:val="0"/>
+          <w:sz w:val="22"/>
+          <w:szCs w:val="22"/>
+          <w:lang w:val="en-US" w:eastAsia="en-US" w:bidi="ar-SA"/>
+        </w:rPr>
+        <w:tab/>
+        <w:t>The four SNPs for</w:t>
+      </w:r>
+      <w:r>
+        <w:rPr/>
+        <w:t xml:space="preserve"> flowering in the Midwest subpopulation </w:t>
+      </w:r>
+      <w:r>
+        <w:rPr/>
+        <w:t xml:space="preserve">had high posterior weights on the cumulative GDD covariance matrix created for values for both the Gulf and Midwest subpopulation, which corresponds to the time periods before and after the Midwest subpopulation was flowering. These SNPs also had high posterior weights for the equal effects covariance matrix. The homologs of these genes in rice were OsPLS1, OsSWIB, DSM1, and Roc8, </w:t>
+      </w:r>
+      <w:r>
+        <w:rPr/>
+        <w:t>two of which have functionally validated roles in flowering in other species</w:t>
+      </w:r>
+      <w:r>
+        <w:rPr/>
+        <w:t xml:space="preserve">. </w:t>
+      </w:r>
+      <w:r>
+        <w:rPr/>
+        <w:t xml:space="preserve">In rice, deletions in OsPLS1 lead to premature leaf senescence and leaf dormancy; </w:t>
+      </w:r>
+      <w:r>
+        <w:rPr/>
+        <w:t xml:space="preserve">mutants of this homolog in </w:t>
+      </w:r>
+      <w:r>
+        <w:rPr>
+          <w:i/>
+          <w:iCs/>
+        </w:rPr>
+        <w:t>A. thaliana</w:t>
+      </w:r>
+      <w:r>
+        <w:rPr/>
+        <w:t xml:space="preserve"> show strong defects in male gametophyte development </w:t>
+      </w:r>
+      <w:r>
+        <w:rPr>
+          <w:rFonts w:eastAsia="Calibri" w:cs="" w:cstheme="minorBidi" w:eastAsiaTheme="minorHAnsi"/>
+          <w:color w:val="auto"/>
+          <w:kern w:val="0"/>
+          <w:sz w:val="22"/>
+          <w:szCs w:val="22"/>
+          <w:lang w:val="en-US" w:eastAsia="en-US" w:bidi="ar-SA"/>
+        </w:rPr>
+        <w:t xml:space="preserve">which impairs fruit development and increases seed sterility </w:t>
+      </w:r>
+      <w:r>
+        <w:rPr>
+          <w:rFonts w:eastAsia="Calibri" w:cs="" w:cstheme="minorBidi" w:eastAsiaTheme="minorHAnsi"/>
+          <w:color w:val="auto"/>
+          <w:kern w:val="0"/>
+          <w:sz w:val="22"/>
+          <w:szCs w:val="22"/>
+          <w:lang w:val="en-US" w:eastAsia="en-US" w:bidi="ar-SA"/>
+        </w:rPr>
+        <w:t>(Nakagawa et al. 2007)</w:t>
+      </w:r>
+      <w:r>
+        <w:rPr>
+          <w:rFonts w:eastAsia="Calibri" w:cs="" w:cstheme="minorBidi" w:eastAsiaTheme="minorHAnsi"/>
+          <w:color w:val="auto"/>
+          <w:kern w:val="0"/>
+          <w:sz w:val="22"/>
+          <w:szCs w:val="22"/>
+          <w:lang w:val="en-US" w:eastAsia="en-US" w:bidi="ar-SA"/>
+        </w:rPr>
+        <w:t xml:space="preserve">. </w:t>
+      </w:r>
+      <w:r>
+        <w:rPr/>
+        <w:t xml:space="preserve">In </w:t>
+      </w:r>
+      <w:r>
+        <w:rPr>
+          <w:i/>
+          <w:iCs/>
+        </w:rPr>
+        <w:t>A. thaliana</w:t>
+      </w:r>
+      <w:r>
+        <w:rPr/>
+        <w:t xml:space="preserve">, the homolog of OsSWIB, CHC1, is a protein that belongs to the chromodomain complex and is an important modulator of major developmental pathways, </w:t>
+      </w:r>
+      <w:r>
+        <w:rPr/>
+        <w:t>directly targeting the floral repressor FLC with mutants with severe defects in leaf and flower development, delayed flowering, and male sterility</w:t>
+      </w:r>
+      <w:r>
+        <w:rPr/>
+        <w:t xml:space="preserve"> </w:t>
+      </w:r>
+      <w:r>
+        <w:rPr>
+          <w:b w:val="false"/>
+          <w:i w:val="false"/>
+          <w:caps w:val="false"/>
+          <w:smallCaps w:val="false"/>
+          <w:position w:val="0"/>
+          <w:sz w:val="22"/>
+          <w:u w:val="none"/>
+          <w:vertAlign w:val="baseline"/>
+        </w:rPr>
+        <w:t>(Sacharowski et al. 2015; Jégu et al. 2014).</w:t>
+      </w:r>
+      <w:r>
+        <w:rPr>
+          <w:b w:val="false"/>
+          <w:i w:val="false"/>
+          <w:caps w:val="false"/>
+          <w:smallCaps w:val="false"/>
+          <w:position w:val="0"/>
+          <w:sz w:val="22"/>
+          <w:u w:val="none"/>
+          <w:vertAlign w:val="baseline"/>
+        </w:rPr>
+        <w:t xml:space="preserve">The other genes had functionally validated roles in stress tolerance and leaf shape. </w:t>
+      </w:r>
+      <w:r>
+        <w:rPr>
+          <w:b w:val="false"/>
+          <w:i w:val="false"/>
+          <w:caps w:val="false"/>
+          <w:smallCaps w:val="false"/>
+          <w:position w:val="0"/>
+          <w:sz w:val="22"/>
+          <w:u w:val="none"/>
+          <w:vertAlign w:val="baseline"/>
+        </w:rPr>
+        <w:t xml:space="preserve">In rice, mutations in DSM1 indicate that it may act as an early signal regulating responses to drought and oxidative stress </w:t>
+      </w:r>
+      <w:r>
+        <w:rPr>
+          <w:b w:val="false"/>
+          <w:i w:val="false"/>
+          <w:caps w:val="false"/>
+          <w:smallCaps w:val="false"/>
+          <w:position w:val="0"/>
+          <w:sz w:val="22"/>
+          <w:u w:val="none"/>
+          <w:vertAlign w:val="baseline"/>
+        </w:rPr>
+        <w:t>(Ning et al. 2010, 1)</w:t>
+      </w:r>
+      <w:r>
+        <w:rPr>
+          <w:b w:val="false"/>
+          <w:i w:val="false"/>
+          <w:caps w:val="false"/>
+          <w:smallCaps w:val="false"/>
+          <w:position w:val="0"/>
+          <w:sz w:val="22"/>
+          <w:u w:val="none"/>
+          <w:vertAlign w:val="baseline"/>
+        </w:rPr>
+        <w:t xml:space="preserve">. </w:t>
+      </w:r>
+      <w:r>
+        <w:rPr>
+          <w:rFonts w:eastAsia="Calibri" w:cs="" w:cstheme="minorBidi" w:eastAsiaTheme="minorHAnsi"/>
+          <w:b w:val="false"/>
+          <w:i w:val="false"/>
+          <w:caps w:val="false"/>
+          <w:smallCaps w:val="false"/>
+          <w:color w:val="auto"/>
+          <w:kern w:val="0"/>
+          <w:position w:val="0"/>
+          <w:sz w:val="22"/>
+          <w:sz w:val="22"/>
+          <w:szCs w:val="22"/>
+          <w:u w:val="none"/>
+          <w:vertAlign w:val="baseline"/>
+          <w:lang w:val="en-US" w:eastAsia="en-US" w:bidi="ar-SA"/>
+        </w:rPr>
+        <w:t>In rice,</w:t>
+      </w:r>
+      <w:r>
+        <w:rPr>
+          <w:b w:val="false"/>
+          <w:i w:val="false"/>
+          <w:caps w:val="false"/>
+          <w:smallCaps w:val="false"/>
+          <w:position w:val="0"/>
+          <w:sz w:val="22"/>
+          <w:u w:val="none"/>
+          <w:vertAlign w:val="baseline"/>
+        </w:rPr>
+        <w:t xml:space="preserve"> Roc8 </w:t>
+      </w:r>
+      <w:r>
+        <w:rPr>
+          <w:b w:val="false"/>
+          <w:i w:val="false"/>
+          <w:caps w:val="false"/>
+          <w:smallCaps w:val="false"/>
+          <w:position w:val="0"/>
+          <w:sz w:val="22"/>
+          <w:u w:val="none"/>
+          <w:vertAlign w:val="baseline"/>
+        </w:rPr>
+        <w:t xml:space="preserve">has been found to </w:t>
+      </w:r>
+      <w:r>
+        <w:rPr>
+          <w:b w:val="false"/>
+          <w:i w:val="false"/>
+          <w:caps w:val="false"/>
+          <w:smallCaps w:val="false"/>
+          <w:position w:val="0"/>
+          <w:sz w:val="22"/>
+          <w:u w:val="none"/>
+          <w:vertAlign w:val="baseline"/>
+        </w:rPr>
+        <w:t xml:space="preserve">regulate the size of bulliform cells and lignin content in rice, </w:t>
+      </w:r>
+      <w:r>
+        <w:rPr>
+          <w:b w:val="false"/>
+          <w:i w:val="false"/>
+          <w:caps w:val="false"/>
+          <w:smallCaps w:val="false"/>
+          <w:position w:val="0"/>
+          <w:sz w:val="22"/>
+          <w:u w:val="none"/>
+          <w:vertAlign w:val="baseline"/>
+        </w:rPr>
+        <w:t xml:space="preserve">affecting leaf curling and leaf shape </w:t>
+      </w:r>
+      <w:r>
+        <w:rPr>
+          <w:b w:val="false"/>
+          <w:i w:val="false"/>
+          <w:caps w:val="false"/>
+          <w:smallCaps w:val="false"/>
+          <w:position w:val="0"/>
+          <w:sz w:val="22"/>
+          <w:u w:val="none"/>
+          <w:vertAlign w:val="baseline"/>
+        </w:rPr>
+        <w:t>(Sun et al. 2020)</w:t>
+      </w:r>
+      <w:r>
+        <w:rPr/>
+        <w:t>.</w:t>
+      </w:r>
+    </w:p>
+    <w:p>
+      <w:pPr>
+        <w:pStyle w:val="Normal"/>
+        <w:rPr/>
+      </w:pPr>
+      <w:r>
+        <w:rPr/>
+        <w:tab/>
+        <w:t xml:space="preserve">For flowering for both subgroups, the SNP meeting these criteria was on Chr04N at 41.2Mb, and was ~6kb from the gene Pavir.4NG180000. The homolog of this gene in rice is OsFTIP1, which regulates florigen transport in rice and is negatively regulated by a ubiquitin-like domain kinase </w:t>
+      </w:r>
+      <w:r>
+        <w:rPr/>
+        <w:t>(Song et al. 2017)</w:t>
+      </w:r>
+      <w:r>
+        <w:rPr/>
+        <w:t xml:space="preserve">. This SNP had high posterior weight on the daylength change (in seconds) around the time the Midwest subpopulation was flowering </w:t>
+      </w:r>
+      <w:r>
+        <w:rPr/>
+        <w:t>and before the time the Gulf subpopulation was flowering (Figure 1A)</w:t>
+      </w:r>
+      <w:r>
+        <w:rPr/>
+        <w:t xml:space="preserve">. </w:t>
       </w:r>
     </w:p>
     <w:p>
@@ -3340,14 +3322,7 @@
           <w:i/>
           <w:iCs/>
         </w:rPr>
-        <w:t xml:space="preserve">----- </w:t>
-      </w:r>
-      <w:r>
-        <w:rPr>
-          <w:i/>
-          <w:iCs/>
-        </w:rPr>
-        <w:t>I still need to rework this part ------------</w:t>
+        <w:t>----- I still need to rework this part ------------</w:t>
       </w:r>
     </w:p>
     <w:p>
@@ -5637,7 +5612,7 @@
         <w:docPartGallery w:val="Page Numbers (Bottom of Page)"/>
         <w:docPartUnique w:val="true"/>
       </w:docPartObj>
-      <w:id w:val="1523204471"/>
+      <w:id w:val="613696639"/>
     </w:sdtPr>
     <w:sdtContent>
       <w:p>
@@ -5660,7 +5635,7 @@
         </w:r>
         <w:r>
           <w:rPr/>
-          <w:t>21</w:t>
+          <w:t>22</w:t>
         </w:r>
         <w:r>
           <w:rPr/>

</xml_diff>